<commit_message>
Finalizacion de las practicas de la Unidad 3 La documentacion sigue pendiente
</commit_message>
<xml_diff>
--- a/Unidad 2/Practicas/U2_P4/U1_Practica4.docx
+++ b/Unidad 2/Practicas/U2_P4/U1_Practica4.docx
@@ -2490,7 +2490,7 @@
     <w:tbl>
       <w:tblPr>
         <w:tblStyle w:val="Tabladecuadrcula5oscura-nfasis5"/>
-        <w:tblW w:w="9848" w:type="dxa"/>
+        <w:tblW w:w="10060" w:type="dxa"/>
         <w:tblInd w:w="-572" w:type="dxa"/>
         <w:tblBorders>
           <w:top w:val="single" w:sz="8" w:space="0" w:color="FFFFFF" w:themeColor="background1"/>
@@ -2505,13 +2505,13 @@
       <w:tblGrid>
         <w:gridCol w:w="1495"/>
         <w:gridCol w:w="515"/>
-        <w:gridCol w:w="1188"/>
+        <w:gridCol w:w="1109"/>
         <w:gridCol w:w="899"/>
         <w:gridCol w:w="1322"/>
-        <w:gridCol w:w="1377"/>
+        <w:gridCol w:w="1433"/>
         <w:gridCol w:w="1308"/>
         <w:gridCol w:w="515"/>
-        <w:gridCol w:w="1308"/>
+        <w:gridCol w:w="1464"/>
       </w:tblGrid>
       <w:tr>
         <w:trPr>
@@ -2661,7 +2661,7 @@
         </w:tc>
         <w:tc>
           <w:tcPr>
-            <w:tcW w:w="1377" w:type="dxa"/>
+            <w:tcW w:w="1433" w:type="dxa"/>
             <w:vAlign w:val="center"/>
             <w:hideMark/>
           </w:tcPr>
@@ -2771,7 +2771,7 @@
         <w:tc>
           <w:tcPr>
             <w:cnfStyle w:val="000100000000" w:firstRow="0" w:lastRow="0" w:firstColumn="0" w:lastColumn="1" w:oddVBand="0" w:evenVBand="0" w:oddHBand="0" w:evenHBand="0" w:firstRowFirstColumn="0" w:firstRowLastColumn="0" w:lastRowFirstColumn="0" w:lastRowLastColumn="0"/>
-            <w:tcW w:w="1308" w:type="dxa"/>
+            <w:tcW w:w="1464" w:type="dxa"/>
             <w:shd w:val="clear" w:color="auto" w:fill="8064A2" w:themeFill="accent4"/>
             <w:vAlign w:val="center"/>
           </w:tcPr>
@@ -2994,7 +2994,7 @@
         </w:tc>
         <w:tc>
           <w:tcPr>
-            <w:tcW w:w="1377" w:type="dxa"/>
+            <w:tcW w:w="1433" w:type="dxa"/>
             <w:vMerge w:val="restart"/>
             <w:vAlign w:val="center"/>
           </w:tcPr>
@@ -3043,8 +3043,17 @@
                 <w:lang w:eastAsia="es-MX"/>
               </w:rPr>
             </w:pPr>
-            <w:bookmarkStart w:id="5" w:name="_GoBack"/>
-            <w:bookmarkEnd w:id="5"/>
+            <w:r>
+              <w:rPr>
+                <w:rFonts w:ascii="Calibri" w:eastAsia="Times New Roman" w:hAnsi="Calibri" w:cs="Times New Roman"/>
+                <w:b/>
+                <w:color w:val="FFFFFF" w:themeColor="background1"/>
+                <w:sz w:val="24"/>
+                <w:szCs w:val="24"/>
+                <w:lang w:eastAsia="es-MX"/>
+              </w:rPr>
+              <w:t>10.873</w:t>
+            </w:r>
           </w:p>
         </w:tc>
         <w:tc>
@@ -3066,12 +3075,23 @@
                 <w:lang w:eastAsia="es-MX"/>
               </w:rPr>
             </w:pPr>
+            <w:r>
+              <w:rPr>
+                <w:rFonts w:ascii="Calibri" w:eastAsia="Times New Roman" w:hAnsi="Calibri" w:cs="Times New Roman"/>
+                <w:b/>
+                <w:color w:val="FFFFFF" w:themeColor="background1"/>
+                <w:sz w:val="24"/>
+                <w:szCs w:val="24"/>
+                <w:lang w:eastAsia="es-MX"/>
+              </w:rPr>
+              <w:t>2</w:t>
+            </w:r>
           </w:p>
         </w:tc>
         <w:tc>
           <w:tcPr>
             <w:cnfStyle w:val="000100000000" w:firstRow="0" w:lastRow="0" w:firstColumn="0" w:lastColumn="1" w:oddVBand="0" w:evenVBand="0" w:oddHBand="0" w:evenHBand="0" w:firstRowFirstColumn="0" w:firstRowLastColumn="0" w:lastRowFirstColumn="0" w:lastRowLastColumn="0"/>
-            <w:tcW w:w="1308" w:type="dxa"/>
+            <w:tcW w:w="1464" w:type="dxa"/>
             <w:shd w:val="clear" w:color="auto" w:fill="8064A2" w:themeFill="accent4"/>
             <w:vAlign w:val="center"/>
           </w:tcPr>
@@ -3086,6 +3106,16 @@
                 <w:lang w:eastAsia="es-MX"/>
               </w:rPr>
             </w:pPr>
+            <w:r>
+              <w:rPr>
+                <w:rFonts w:ascii="Calibri" w:eastAsia="Times New Roman" w:hAnsi="Calibri" w:cs="Times New Roman"/>
+                <w:b w:val="0"/>
+                <w:sz w:val="24"/>
+                <w:szCs w:val="24"/>
+                <w:lang w:eastAsia="es-MX"/>
+              </w:rPr>
+              <w:t>14.984</w:t>
+            </w:r>
           </w:p>
         </w:tc>
       </w:tr>
@@ -3197,7 +3227,7 @@
         </w:tc>
         <w:tc>
           <w:tcPr>
-            <w:tcW w:w="1377" w:type="dxa"/>
+            <w:tcW w:w="1433" w:type="dxa"/>
             <w:vMerge/>
             <w:noWrap/>
             <w:vAlign w:val="center"/>
@@ -3258,12 +3288,23 @@
                 <w:lang w:eastAsia="es-MX"/>
               </w:rPr>
             </w:pPr>
+            <w:r>
+              <w:rPr>
+                <w:rFonts w:ascii="Calibri" w:eastAsia="Times New Roman" w:hAnsi="Calibri" w:cs="Times New Roman"/>
+                <w:b/>
+                <w:color w:val="FFFFFF" w:themeColor="background1"/>
+                <w:sz w:val="24"/>
+                <w:szCs w:val="24"/>
+                <w:lang w:eastAsia="es-MX"/>
+              </w:rPr>
+              <w:t>4</w:t>
+            </w:r>
           </w:p>
         </w:tc>
         <w:tc>
           <w:tcPr>
             <w:cnfStyle w:val="000100000000" w:firstRow="0" w:lastRow="0" w:firstColumn="0" w:lastColumn="1" w:oddVBand="0" w:evenVBand="0" w:oddHBand="0" w:evenHBand="0" w:firstRowFirstColumn="0" w:firstRowLastColumn="0" w:lastRowFirstColumn="0" w:lastRowLastColumn="0"/>
-            <w:tcW w:w="1308" w:type="dxa"/>
+            <w:tcW w:w="1464" w:type="dxa"/>
             <w:shd w:val="clear" w:color="auto" w:fill="8064A2" w:themeFill="accent4"/>
             <w:vAlign w:val="center"/>
           </w:tcPr>
@@ -3278,6 +3319,16 @@
                 <w:lang w:eastAsia="es-MX"/>
               </w:rPr>
             </w:pPr>
+            <w:r>
+              <w:rPr>
+                <w:rFonts w:ascii="Calibri" w:eastAsia="Times New Roman" w:hAnsi="Calibri" w:cs="Times New Roman"/>
+                <w:b w:val="0"/>
+                <w:sz w:val="24"/>
+                <w:szCs w:val="24"/>
+                <w:lang w:eastAsia="es-MX"/>
+              </w:rPr>
+              <w:t>14.934</w:t>
+            </w:r>
           </w:p>
         </w:tc>
       </w:tr>
@@ -3390,7 +3441,7 @@
         </w:tc>
         <w:tc>
           <w:tcPr>
-            <w:tcW w:w="1377" w:type="dxa"/>
+            <w:tcW w:w="1433" w:type="dxa"/>
             <w:vMerge/>
             <w:noWrap/>
             <w:vAlign w:val="center"/>
@@ -3451,12 +3502,23 @@
                 <w:lang w:eastAsia="es-MX"/>
               </w:rPr>
             </w:pPr>
+            <w:r>
+              <w:rPr>
+                <w:rFonts w:ascii="Calibri" w:eastAsia="Times New Roman" w:hAnsi="Calibri" w:cs="Times New Roman"/>
+                <w:b/>
+                <w:color w:val="FFFFFF" w:themeColor="background1"/>
+                <w:sz w:val="24"/>
+                <w:szCs w:val="24"/>
+                <w:lang w:eastAsia="es-MX"/>
+              </w:rPr>
+              <w:t>8</w:t>
+            </w:r>
           </w:p>
         </w:tc>
         <w:tc>
           <w:tcPr>
             <w:cnfStyle w:val="000100000000" w:firstRow="0" w:lastRow="0" w:firstColumn="0" w:lastColumn="1" w:oddVBand="0" w:evenVBand="0" w:oddHBand="0" w:evenHBand="0" w:firstRowFirstColumn="0" w:firstRowLastColumn="0" w:lastRowFirstColumn="0" w:lastRowLastColumn="0"/>
-            <w:tcW w:w="1308" w:type="dxa"/>
+            <w:tcW w:w="1464" w:type="dxa"/>
             <w:shd w:val="clear" w:color="auto" w:fill="8064A2" w:themeFill="accent4"/>
             <w:vAlign w:val="center"/>
           </w:tcPr>
@@ -3471,6 +3533,16 @@
                 <w:lang w:eastAsia="es-MX"/>
               </w:rPr>
             </w:pPr>
+            <w:r>
+              <w:rPr>
+                <w:rFonts w:ascii="Calibri" w:eastAsia="Times New Roman" w:hAnsi="Calibri" w:cs="Times New Roman"/>
+                <w:b w:val="0"/>
+                <w:sz w:val="24"/>
+                <w:szCs w:val="24"/>
+                <w:lang w:eastAsia="es-MX"/>
+              </w:rPr>
+              <w:t>15.793</w:t>
+            </w:r>
           </w:p>
         </w:tc>
       </w:tr>
@@ -3582,7 +3654,7 @@
         </w:tc>
         <w:tc>
           <w:tcPr>
-            <w:tcW w:w="1377" w:type="dxa"/>
+            <w:tcW w:w="1433" w:type="dxa"/>
             <w:vMerge/>
             <w:noWrap/>
             <w:vAlign w:val="center"/>
@@ -3643,12 +3715,23 @@
                 <w:lang w:eastAsia="es-MX"/>
               </w:rPr>
             </w:pPr>
+            <w:r>
+              <w:rPr>
+                <w:rFonts w:ascii="Calibri" w:eastAsia="Times New Roman" w:hAnsi="Calibri" w:cs="Times New Roman"/>
+                <w:b/>
+                <w:color w:val="FFFFFF" w:themeColor="background1"/>
+                <w:sz w:val="24"/>
+                <w:szCs w:val="24"/>
+                <w:lang w:eastAsia="es-MX"/>
+              </w:rPr>
+              <w:t>16</w:t>
+            </w:r>
           </w:p>
         </w:tc>
         <w:tc>
           <w:tcPr>
             <w:cnfStyle w:val="000100000000" w:firstRow="0" w:lastRow="0" w:firstColumn="0" w:lastColumn="1" w:oddVBand="0" w:evenVBand="0" w:oddHBand="0" w:evenHBand="0" w:firstRowFirstColumn="0" w:firstRowLastColumn="0" w:lastRowFirstColumn="0" w:lastRowLastColumn="0"/>
-            <w:tcW w:w="1308" w:type="dxa"/>
+            <w:tcW w:w="1464" w:type="dxa"/>
             <w:shd w:val="clear" w:color="auto" w:fill="8064A2" w:themeFill="accent4"/>
             <w:vAlign w:val="center"/>
           </w:tcPr>
@@ -3663,18 +3746,29 @@
                 <w:lang w:eastAsia="es-MX"/>
               </w:rPr>
             </w:pPr>
+            <w:r>
+              <w:rPr>
+                <w:rFonts w:ascii="Calibri" w:eastAsia="Times New Roman" w:hAnsi="Calibri" w:cs="Times New Roman"/>
+                <w:b w:val="0"/>
+                <w:sz w:val="24"/>
+                <w:szCs w:val="24"/>
+                <w:lang w:eastAsia="es-MX"/>
+              </w:rPr>
+              <w:t>15.575</w:t>
+            </w:r>
           </w:p>
         </w:tc>
       </w:tr>
       <w:tr>
         <w:trPr>
           <w:cnfStyle w:val="000000100000" w:firstRow="0" w:lastRow="0" w:firstColumn="0" w:lastColumn="0" w:oddVBand="0" w:evenVBand="0" w:oddHBand="1" w:evenHBand="0" w:firstRowFirstColumn="0" w:firstRowLastColumn="0" w:lastRowFirstColumn="0" w:lastRowLastColumn="0"/>
-          <w:trHeight w:val="300"/>
+          <w:trHeight w:val="75"/>
         </w:trPr>
         <w:tc>
           <w:tcPr>
             <w:cnfStyle w:val="001000000000" w:firstRow="0" w:lastRow="0" w:firstColumn="1" w:lastColumn="0" w:oddVBand="0" w:evenVBand="0" w:oddHBand="0" w:evenHBand="0" w:firstRowFirstColumn="0" w:firstRowLastColumn="0" w:lastRowFirstColumn="0" w:lastRowLastColumn="0"/>
             <w:tcW w:w="1495" w:type="dxa"/>
+            <w:vMerge w:val="restart"/>
             <w:shd w:val="clear" w:color="auto" w:fill="9BBB59" w:themeFill="accent3"/>
             <w:noWrap/>
             <w:vAlign w:val="center"/>
@@ -3703,6 +3797,7 @@
         <w:tc>
           <w:tcPr>
             <w:tcW w:w="515" w:type="dxa"/>
+            <w:vMerge w:val="restart"/>
             <w:vAlign w:val="center"/>
           </w:tcPr>
           <w:p>
@@ -3732,6 +3827,7 @@
         <w:tc>
           <w:tcPr>
             <w:tcW w:w="1109" w:type="dxa"/>
+            <w:vMerge w:val="restart"/>
             <w:vAlign w:val="center"/>
           </w:tcPr>
           <w:p>
@@ -3754,53 +3850,76 @@
                 <w:szCs w:val="24"/>
                 <w:lang w:eastAsia="es-MX"/>
               </w:rPr>
+              <w:t>200,000</w:t>
+            </w:r>
+          </w:p>
+        </w:tc>
+        <w:tc>
+          <w:tcPr>
+            <w:tcW w:w="899" w:type="dxa"/>
+            <w:vMerge w:val="restart"/>
+            <w:vAlign w:val="center"/>
+          </w:tcPr>
+          <w:p>
+            <w:pPr>
+              <w:jc w:val="center"/>
+              <w:cnfStyle w:val="000000100000" w:firstRow="0" w:lastRow="0" w:firstColumn="0" w:lastColumn="0" w:oddVBand="0" w:evenVBand="0" w:oddHBand="1" w:evenHBand="0" w:firstRowFirstColumn="0" w:firstRowLastColumn="0" w:lastRowFirstColumn="0" w:lastRowLastColumn="0"/>
+              <w:rPr>
+                <w:rFonts w:ascii="Calibri" w:eastAsia="Times New Roman" w:hAnsi="Calibri" w:cs="Times New Roman"/>
+                <w:color w:val="000000"/>
+                <w:sz w:val="24"/>
+                <w:szCs w:val="24"/>
+                <w:lang w:eastAsia="es-MX"/>
+              </w:rPr>
+            </w:pPr>
+            <w:r>
+              <w:rPr>
+                <w:rFonts w:ascii="Calibri" w:eastAsia="Times New Roman" w:hAnsi="Calibri" w:cs="Times New Roman"/>
+                <w:color w:val="000000"/>
+                <w:sz w:val="24"/>
+                <w:szCs w:val="24"/>
+                <w:lang w:eastAsia="es-MX"/>
+              </w:rPr>
+              <w:t>11001</w:t>
+            </w:r>
+          </w:p>
+        </w:tc>
+        <w:tc>
+          <w:tcPr>
+            <w:tcW w:w="1322" w:type="dxa"/>
+            <w:vMerge w:val="restart"/>
+            <w:noWrap/>
+            <w:vAlign w:val="center"/>
+          </w:tcPr>
+          <w:p>
+            <w:pPr>
+              <w:jc w:val="center"/>
+              <w:cnfStyle w:val="000000100000" w:firstRow="0" w:lastRow="0" w:firstColumn="0" w:lastColumn="0" w:oddVBand="0" w:evenVBand="0" w:oddHBand="1" w:evenHBand="0" w:firstRowFirstColumn="0" w:firstRowLastColumn="0" w:lastRowFirstColumn="0" w:lastRowLastColumn="0"/>
+              <w:rPr>
+                <w:rFonts w:ascii="Calibri" w:eastAsia="Times New Roman" w:hAnsi="Calibri" w:cs="Times New Roman"/>
+                <w:color w:val="000000"/>
+                <w:sz w:val="24"/>
+                <w:szCs w:val="24"/>
+                <w:lang w:eastAsia="es-MX"/>
+              </w:rPr>
+            </w:pPr>
+            <w:r>
+              <w:rPr>
+                <w:rFonts w:ascii="Calibri" w:eastAsia="Times New Roman" w:hAnsi="Calibri" w:cs="Times New Roman"/>
+                <w:color w:val="000000"/>
+                <w:sz w:val="24"/>
+                <w:szCs w:val="24"/>
+                <w:lang w:eastAsia="es-MX"/>
+              </w:rPr>
               <w:t>1</w:t>
             </w:r>
-            <w:r>
-              <w:rPr>
-                <w:rFonts w:ascii="Calibri" w:eastAsia="Times New Roman" w:hAnsi="Calibri" w:cs="Times New Roman"/>
-                <w:color w:val="000000"/>
-                <w:sz w:val="24"/>
-                <w:szCs w:val="24"/>
-                <w:lang w:eastAsia="es-MX"/>
-              </w:rPr>
-              <w:t>,0</w:t>
-            </w:r>
-            <w:r>
-              <w:rPr>
-                <w:rFonts w:ascii="Calibri" w:eastAsia="Times New Roman" w:hAnsi="Calibri" w:cs="Times New Roman"/>
-                <w:color w:val="000000"/>
-                <w:sz w:val="24"/>
-                <w:szCs w:val="24"/>
-                <w:lang w:eastAsia="es-MX"/>
-              </w:rPr>
-              <w:t>00</w:t>
-            </w:r>
-            <w:r>
-              <w:rPr>
-                <w:rFonts w:ascii="Calibri" w:eastAsia="Times New Roman" w:hAnsi="Calibri" w:cs="Times New Roman"/>
-                <w:color w:val="000000"/>
-                <w:sz w:val="24"/>
-                <w:szCs w:val="24"/>
-                <w:lang w:eastAsia="es-MX"/>
-              </w:rPr>
-              <w:t>,</w:t>
-            </w:r>
-            <w:r>
-              <w:rPr>
-                <w:rFonts w:ascii="Calibri" w:eastAsia="Times New Roman" w:hAnsi="Calibri" w:cs="Times New Roman"/>
-                <w:color w:val="000000"/>
-                <w:sz w:val="24"/>
-                <w:szCs w:val="24"/>
-                <w:lang w:eastAsia="es-MX"/>
-              </w:rPr>
-              <w:t>000</w:t>
-            </w:r>
-          </w:p>
-        </w:tc>
-        <w:tc>
-          <w:tcPr>
-            <w:tcW w:w="899" w:type="dxa"/>
+          </w:p>
+        </w:tc>
+        <w:tc>
+          <w:tcPr>
+            <w:tcW w:w="1433" w:type="dxa"/>
+            <w:vMerge w:val="restart"/>
+            <w:noWrap/>
             <w:vAlign w:val="center"/>
           </w:tcPr>
           <w:p>
@@ -3823,73 +3942,14 @@
                 <w:szCs w:val="24"/>
                 <w:lang w:eastAsia="es-MX"/>
               </w:rPr>
-              <w:t>10717</w:t>
-            </w:r>
-          </w:p>
-        </w:tc>
-        <w:tc>
-          <w:tcPr>
-            <w:tcW w:w="1322" w:type="dxa"/>
-            <w:noWrap/>
-            <w:vAlign w:val="center"/>
-          </w:tcPr>
-          <w:p>
-            <w:pPr>
-              <w:jc w:val="center"/>
-              <w:cnfStyle w:val="000000100000" w:firstRow="0" w:lastRow="0" w:firstColumn="0" w:lastColumn="0" w:oddVBand="0" w:evenVBand="0" w:oddHBand="1" w:evenHBand="0" w:firstRowFirstColumn="0" w:firstRowLastColumn="0" w:lastRowFirstColumn="0" w:lastRowLastColumn="0"/>
-              <w:rPr>
-                <w:rFonts w:ascii="Calibri" w:eastAsia="Times New Roman" w:hAnsi="Calibri" w:cs="Times New Roman"/>
-                <w:color w:val="000000"/>
-                <w:sz w:val="24"/>
-                <w:szCs w:val="24"/>
-                <w:lang w:eastAsia="es-MX"/>
-              </w:rPr>
-            </w:pPr>
-            <w:r>
-              <w:rPr>
-                <w:rFonts w:ascii="Calibri" w:eastAsia="Times New Roman" w:hAnsi="Calibri" w:cs="Times New Roman"/>
-                <w:color w:val="000000"/>
-                <w:sz w:val="24"/>
-                <w:szCs w:val="24"/>
-                <w:lang w:eastAsia="es-MX"/>
-              </w:rPr>
-              <w:t>5</w:t>
-            </w:r>
-          </w:p>
-        </w:tc>
-        <w:tc>
-          <w:tcPr>
-            <w:tcW w:w="1377" w:type="dxa"/>
-            <w:noWrap/>
-            <w:vAlign w:val="center"/>
-          </w:tcPr>
-          <w:p>
-            <w:pPr>
-              <w:jc w:val="center"/>
-              <w:cnfStyle w:val="000000100000" w:firstRow="0" w:lastRow="0" w:firstColumn="0" w:lastColumn="0" w:oddVBand="0" w:evenVBand="0" w:oddHBand="1" w:evenHBand="0" w:firstRowFirstColumn="0" w:firstRowLastColumn="0" w:lastRowFirstColumn="0" w:lastRowLastColumn="0"/>
-              <w:rPr>
-                <w:rFonts w:ascii="Calibri" w:eastAsia="Times New Roman" w:hAnsi="Calibri" w:cs="Times New Roman"/>
-                <w:color w:val="000000"/>
-                <w:sz w:val="24"/>
-                <w:szCs w:val="24"/>
-                <w:lang w:eastAsia="es-MX"/>
-              </w:rPr>
-            </w:pPr>
-            <w:r>
-              <w:rPr>
-                <w:rFonts w:ascii="Calibri" w:eastAsia="Times New Roman" w:hAnsi="Calibri" w:cs="Times New Roman"/>
-                <w:color w:val="000000"/>
-                <w:sz w:val="24"/>
-                <w:szCs w:val="24"/>
-                <w:lang w:eastAsia="es-MX"/>
-              </w:rPr>
-              <w:t>6758576</w:t>
+              <w:t>21012</w:t>
             </w:r>
           </w:p>
         </w:tc>
         <w:tc>
           <w:tcPr>
             <w:tcW w:w="1308" w:type="dxa"/>
+            <w:vMerge w:val="restart"/>
             <w:shd w:val="clear" w:color="auto" w:fill="4F81BD" w:themeFill="accent1"/>
             <w:noWrap/>
             <w:vAlign w:val="center"/>
@@ -3907,6 +3967,17 @@
                 <w:lang w:eastAsia="es-MX"/>
               </w:rPr>
             </w:pPr>
+            <w:r>
+              <w:rPr>
+                <w:rFonts w:ascii="Calibri" w:eastAsia="Times New Roman" w:hAnsi="Calibri" w:cs="Times New Roman"/>
+                <w:b/>
+                <w:color w:val="FFFFFF" w:themeColor="background1"/>
+                <w:sz w:val="24"/>
+                <w:szCs w:val="24"/>
+                <w:lang w:eastAsia="es-MX"/>
+              </w:rPr>
+              <w:t>22.386</w:t>
+            </w:r>
           </w:p>
         </w:tc>
         <w:tc>
@@ -3921,19 +3992,30 @@
               <w:cnfStyle w:val="000000100000" w:firstRow="0" w:lastRow="0" w:firstColumn="0" w:lastColumn="0" w:oddVBand="0" w:evenVBand="0" w:oddHBand="1" w:evenHBand="0" w:firstRowFirstColumn="0" w:firstRowLastColumn="0" w:lastRowFirstColumn="0" w:lastRowLastColumn="0"/>
               <w:rPr>
                 <w:rFonts w:ascii="Calibri" w:eastAsia="Times New Roman" w:hAnsi="Calibri" w:cs="Times New Roman"/>
-                <w:b/>
+                <w:bCs/>
                 <w:color w:val="FFFFFF" w:themeColor="background1"/>
                 <w:sz w:val="24"/>
                 <w:szCs w:val="24"/>
                 <w:lang w:eastAsia="es-MX"/>
               </w:rPr>
             </w:pPr>
+            <w:r>
+              <w:rPr>
+                <w:rFonts w:ascii="Calibri" w:eastAsia="Times New Roman" w:hAnsi="Calibri" w:cs="Times New Roman"/>
+                <w:bCs/>
+                <w:color w:val="FFFFFF" w:themeColor="background1"/>
+                <w:sz w:val="24"/>
+                <w:szCs w:val="24"/>
+                <w:lang w:eastAsia="es-MX"/>
+              </w:rPr>
+              <w:t>2</w:t>
+            </w:r>
           </w:p>
         </w:tc>
         <w:tc>
           <w:tcPr>
             <w:cnfStyle w:val="000100000000" w:firstRow="0" w:lastRow="0" w:firstColumn="0" w:lastColumn="1" w:oddVBand="0" w:evenVBand="0" w:oddHBand="0" w:evenHBand="0" w:firstRowFirstColumn="0" w:firstRowLastColumn="0" w:lastRowFirstColumn="0" w:lastRowLastColumn="0"/>
-            <w:tcW w:w="1308" w:type="dxa"/>
+            <w:tcW w:w="1464" w:type="dxa"/>
             <w:shd w:val="clear" w:color="auto" w:fill="8064A2" w:themeFill="accent4"/>
             <w:vAlign w:val="center"/>
           </w:tcPr>
@@ -3948,17 +4030,28 @@
                 <w:lang w:eastAsia="es-MX"/>
               </w:rPr>
             </w:pPr>
+            <w:r>
+              <w:rPr>
+                <w:rFonts w:ascii="Calibri" w:eastAsia="Times New Roman" w:hAnsi="Calibri" w:cs="Times New Roman"/>
+                <w:b w:val="0"/>
+                <w:sz w:val="24"/>
+                <w:szCs w:val="24"/>
+                <w:lang w:eastAsia="es-MX"/>
+              </w:rPr>
+              <w:t>25.959</w:t>
+            </w:r>
           </w:p>
         </w:tc>
       </w:tr>
       <w:tr>
         <w:trPr>
-          <w:trHeight w:val="300"/>
+          <w:trHeight w:val="75"/>
         </w:trPr>
         <w:tc>
           <w:tcPr>
             <w:cnfStyle w:val="001000000000" w:firstRow="0" w:lastRow="0" w:firstColumn="1" w:lastColumn="0" w:oddVBand="0" w:evenVBand="0" w:oddHBand="0" w:evenHBand="0" w:firstRowFirstColumn="0" w:firstRowLastColumn="0" w:lastRowFirstColumn="0" w:lastRowLastColumn="0"/>
             <w:tcW w:w="1495" w:type="dxa"/>
+            <w:vMerge/>
             <w:shd w:val="clear" w:color="auto" w:fill="9BBB59" w:themeFill="accent3"/>
             <w:noWrap/>
             <w:vAlign w:val="center"/>
@@ -3978,6 +4071,7 @@
         <w:tc>
           <w:tcPr>
             <w:tcW w:w="515" w:type="dxa"/>
+            <w:vMerge/>
             <w:vAlign w:val="center"/>
           </w:tcPr>
           <w:p>
@@ -3997,6 +4091,7 @@
         <w:tc>
           <w:tcPr>
             <w:tcW w:w="1109" w:type="dxa"/>
+            <w:vMerge/>
             <w:vAlign w:val="center"/>
           </w:tcPr>
           <w:p>
@@ -4016,6 +4111,7 @@
         <w:tc>
           <w:tcPr>
             <w:tcW w:w="899" w:type="dxa"/>
+            <w:vMerge/>
             <w:vAlign w:val="center"/>
           </w:tcPr>
           <w:p>
@@ -4035,6 +4131,7 @@
         <w:tc>
           <w:tcPr>
             <w:tcW w:w="1322" w:type="dxa"/>
+            <w:vMerge/>
             <w:noWrap/>
             <w:vAlign w:val="center"/>
           </w:tcPr>
@@ -4054,7 +4151,8 @@
         </w:tc>
         <w:tc>
           <w:tcPr>
-            <w:tcW w:w="1377" w:type="dxa"/>
+            <w:tcW w:w="1433" w:type="dxa"/>
+            <w:vMerge/>
             <w:noWrap/>
             <w:vAlign w:val="center"/>
           </w:tcPr>
@@ -4075,6 +4173,7 @@
         <w:tc>
           <w:tcPr>
             <w:tcW w:w="1308" w:type="dxa"/>
+            <w:vMerge/>
             <w:shd w:val="clear" w:color="auto" w:fill="4F81BD" w:themeFill="accent1"/>
             <w:noWrap/>
             <w:vAlign w:val="center"/>
@@ -4106,19 +4205,30 @@
               <w:cnfStyle w:val="000000000000" w:firstRow="0" w:lastRow="0" w:firstColumn="0" w:lastColumn="0" w:oddVBand="0" w:evenVBand="0" w:oddHBand="0" w:evenHBand="0" w:firstRowFirstColumn="0" w:firstRowLastColumn="0" w:lastRowFirstColumn="0" w:lastRowLastColumn="0"/>
               <w:rPr>
                 <w:rFonts w:ascii="Calibri" w:eastAsia="Times New Roman" w:hAnsi="Calibri" w:cs="Times New Roman"/>
-                <w:b/>
+                <w:bCs/>
                 <w:color w:val="FFFFFF" w:themeColor="background1"/>
                 <w:sz w:val="24"/>
                 <w:szCs w:val="24"/>
                 <w:lang w:eastAsia="es-MX"/>
               </w:rPr>
             </w:pPr>
+            <w:r>
+              <w:rPr>
+                <w:rFonts w:ascii="Calibri" w:eastAsia="Times New Roman" w:hAnsi="Calibri" w:cs="Times New Roman"/>
+                <w:bCs/>
+                <w:color w:val="FFFFFF" w:themeColor="background1"/>
+                <w:sz w:val="24"/>
+                <w:szCs w:val="24"/>
+                <w:lang w:eastAsia="es-MX"/>
+              </w:rPr>
+              <w:t>4</w:t>
+            </w:r>
           </w:p>
         </w:tc>
         <w:tc>
           <w:tcPr>
             <w:cnfStyle w:val="000100000000" w:firstRow="0" w:lastRow="0" w:firstColumn="0" w:lastColumn="1" w:oddVBand="0" w:evenVBand="0" w:oddHBand="0" w:evenHBand="0" w:firstRowFirstColumn="0" w:firstRowLastColumn="0" w:lastRowFirstColumn="0" w:lastRowLastColumn="0"/>
-            <w:tcW w:w="1308" w:type="dxa"/>
+            <w:tcW w:w="1464" w:type="dxa"/>
             <w:shd w:val="clear" w:color="auto" w:fill="8064A2" w:themeFill="accent4"/>
             <w:vAlign w:val="center"/>
           </w:tcPr>
@@ -4133,18 +4243,29 @@
                 <w:lang w:eastAsia="es-MX"/>
               </w:rPr>
             </w:pPr>
+            <w:r>
+              <w:rPr>
+                <w:rFonts w:ascii="Calibri" w:eastAsia="Times New Roman" w:hAnsi="Calibri" w:cs="Times New Roman"/>
+                <w:b w:val="0"/>
+                <w:sz w:val="24"/>
+                <w:szCs w:val="24"/>
+                <w:lang w:eastAsia="es-MX"/>
+              </w:rPr>
+              <w:t>25.896</w:t>
+            </w:r>
           </w:p>
         </w:tc>
       </w:tr>
       <w:tr>
         <w:trPr>
           <w:cnfStyle w:val="000000100000" w:firstRow="0" w:lastRow="0" w:firstColumn="0" w:lastColumn="0" w:oddVBand="0" w:evenVBand="0" w:oddHBand="1" w:evenHBand="0" w:firstRowFirstColumn="0" w:firstRowLastColumn="0" w:lastRowFirstColumn="0" w:lastRowLastColumn="0"/>
-          <w:trHeight w:val="300"/>
+          <w:trHeight w:val="75"/>
         </w:trPr>
         <w:tc>
           <w:tcPr>
             <w:cnfStyle w:val="001000000000" w:firstRow="0" w:lastRow="0" w:firstColumn="1" w:lastColumn="0" w:oddVBand="0" w:evenVBand="0" w:oddHBand="0" w:evenHBand="0" w:firstRowFirstColumn="0" w:firstRowLastColumn="0" w:lastRowFirstColumn="0" w:lastRowLastColumn="0"/>
             <w:tcW w:w="1495" w:type="dxa"/>
+            <w:vMerge/>
             <w:shd w:val="clear" w:color="auto" w:fill="9BBB59" w:themeFill="accent3"/>
             <w:noWrap/>
             <w:vAlign w:val="center"/>
@@ -4164,6 +4285,7 @@
         <w:tc>
           <w:tcPr>
             <w:tcW w:w="515" w:type="dxa"/>
+            <w:vMerge/>
             <w:vAlign w:val="center"/>
           </w:tcPr>
           <w:p>
@@ -4183,6 +4305,7 @@
         <w:tc>
           <w:tcPr>
             <w:tcW w:w="1109" w:type="dxa"/>
+            <w:vMerge/>
             <w:vAlign w:val="center"/>
           </w:tcPr>
           <w:p>
@@ -4202,6 +4325,7 @@
         <w:tc>
           <w:tcPr>
             <w:tcW w:w="899" w:type="dxa"/>
+            <w:vMerge/>
             <w:vAlign w:val="center"/>
           </w:tcPr>
           <w:p>
@@ -4221,6 +4345,7 @@
         <w:tc>
           <w:tcPr>
             <w:tcW w:w="1322" w:type="dxa"/>
+            <w:vMerge/>
             <w:noWrap/>
             <w:vAlign w:val="center"/>
           </w:tcPr>
@@ -4240,7 +4365,8 @@
         </w:tc>
         <w:tc>
           <w:tcPr>
-            <w:tcW w:w="1377" w:type="dxa"/>
+            <w:tcW w:w="1433" w:type="dxa"/>
+            <w:vMerge/>
             <w:noWrap/>
             <w:vAlign w:val="center"/>
           </w:tcPr>
@@ -4261,6 +4387,7 @@
         <w:tc>
           <w:tcPr>
             <w:tcW w:w="1308" w:type="dxa"/>
+            <w:vMerge/>
             <w:shd w:val="clear" w:color="auto" w:fill="4F81BD" w:themeFill="accent1"/>
             <w:noWrap/>
             <w:vAlign w:val="center"/>
@@ -4292,19 +4419,30 @@
               <w:cnfStyle w:val="000000100000" w:firstRow="0" w:lastRow="0" w:firstColumn="0" w:lastColumn="0" w:oddVBand="0" w:evenVBand="0" w:oddHBand="1" w:evenHBand="0" w:firstRowFirstColumn="0" w:firstRowLastColumn="0" w:lastRowFirstColumn="0" w:lastRowLastColumn="0"/>
               <w:rPr>
                 <w:rFonts w:ascii="Calibri" w:eastAsia="Times New Roman" w:hAnsi="Calibri" w:cs="Times New Roman"/>
-                <w:b/>
+                <w:bCs/>
                 <w:color w:val="FFFFFF" w:themeColor="background1"/>
                 <w:sz w:val="24"/>
                 <w:szCs w:val="24"/>
                 <w:lang w:eastAsia="es-MX"/>
               </w:rPr>
             </w:pPr>
+            <w:r>
+              <w:rPr>
+                <w:rFonts w:ascii="Calibri" w:eastAsia="Times New Roman" w:hAnsi="Calibri" w:cs="Times New Roman"/>
+                <w:bCs/>
+                <w:color w:val="FFFFFF" w:themeColor="background1"/>
+                <w:sz w:val="24"/>
+                <w:szCs w:val="24"/>
+                <w:lang w:eastAsia="es-MX"/>
+              </w:rPr>
+              <w:t>8</w:t>
+            </w:r>
           </w:p>
         </w:tc>
         <w:tc>
           <w:tcPr>
             <w:cnfStyle w:val="000100000000" w:firstRow="0" w:lastRow="0" w:firstColumn="0" w:lastColumn="1" w:oddVBand="0" w:evenVBand="0" w:oddHBand="0" w:evenHBand="0" w:firstRowFirstColumn="0" w:firstRowLastColumn="0" w:lastRowFirstColumn="0" w:lastRowLastColumn="0"/>
-            <w:tcW w:w="1308" w:type="dxa"/>
+            <w:tcW w:w="1464" w:type="dxa"/>
             <w:shd w:val="clear" w:color="auto" w:fill="8064A2" w:themeFill="accent4"/>
             <w:vAlign w:val="center"/>
           </w:tcPr>
@@ -4319,17 +4457,28 @@
                 <w:lang w:eastAsia="es-MX"/>
               </w:rPr>
             </w:pPr>
+            <w:r>
+              <w:rPr>
+                <w:rFonts w:ascii="Calibri" w:eastAsia="Times New Roman" w:hAnsi="Calibri" w:cs="Times New Roman"/>
+                <w:b w:val="0"/>
+                <w:sz w:val="24"/>
+                <w:szCs w:val="24"/>
+                <w:lang w:eastAsia="es-MX"/>
+              </w:rPr>
+              <w:t>26.02</w:t>
+            </w:r>
           </w:p>
         </w:tc>
       </w:tr>
       <w:tr>
         <w:trPr>
-          <w:trHeight w:val="300"/>
+          <w:trHeight w:val="75"/>
         </w:trPr>
         <w:tc>
           <w:tcPr>
             <w:cnfStyle w:val="001000000000" w:firstRow="0" w:lastRow="0" w:firstColumn="1" w:lastColumn="0" w:oddVBand="0" w:evenVBand="0" w:oddHBand="0" w:evenHBand="0" w:firstRowFirstColumn="0" w:firstRowLastColumn="0" w:lastRowFirstColumn="0" w:lastRowLastColumn="0"/>
             <w:tcW w:w="1495" w:type="dxa"/>
+            <w:vMerge/>
             <w:shd w:val="clear" w:color="auto" w:fill="9BBB59" w:themeFill="accent3"/>
             <w:noWrap/>
             <w:vAlign w:val="center"/>
@@ -4349,6 +4498,7 @@
         <w:tc>
           <w:tcPr>
             <w:tcW w:w="515" w:type="dxa"/>
+            <w:vMerge/>
             <w:vAlign w:val="center"/>
           </w:tcPr>
           <w:p>
@@ -4368,6 +4518,7 @@
         <w:tc>
           <w:tcPr>
             <w:tcW w:w="1109" w:type="dxa"/>
+            <w:vMerge/>
             <w:vAlign w:val="center"/>
           </w:tcPr>
           <w:p>
@@ -4387,6 +4538,7 @@
         <w:tc>
           <w:tcPr>
             <w:tcW w:w="899" w:type="dxa"/>
+            <w:vMerge/>
             <w:vAlign w:val="center"/>
           </w:tcPr>
           <w:p>
@@ -4406,6 +4558,7 @@
         <w:tc>
           <w:tcPr>
             <w:tcW w:w="1322" w:type="dxa"/>
+            <w:vMerge/>
             <w:noWrap/>
             <w:vAlign w:val="center"/>
           </w:tcPr>
@@ -4425,7 +4578,8 @@
         </w:tc>
         <w:tc>
           <w:tcPr>
-            <w:tcW w:w="1377" w:type="dxa"/>
+            <w:tcW w:w="1433" w:type="dxa"/>
+            <w:vMerge/>
             <w:noWrap/>
             <w:vAlign w:val="center"/>
           </w:tcPr>
@@ -4446,6 +4600,7 @@
         <w:tc>
           <w:tcPr>
             <w:tcW w:w="1308" w:type="dxa"/>
+            <w:vMerge/>
             <w:shd w:val="clear" w:color="auto" w:fill="4F81BD" w:themeFill="accent1"/>
             <w:noWrap/>
             <w:vAlign w:val="center"/>
@@ -4477,19 +4632,30 @@
               <w:cnfStyle w:val="000000000000" w:firstRow="0" w:lastRow="0" w:firstColumn="0" w:lastColumn="0" w:oddVBand="0" w:evenVBand="0" w:oddHBand="0" w:evenHBand="0" w:firstRowFirstColumn="0" w:firstRowLastColumn="0" w:lastRowFirstColumn="0" w:lastRowLastColumn="0"/>
               <w:rPr>
                 <w:rFonts w:ascii="Calibri" w:eastAsia="Times New Roman" w:hAnsi="Calibri" w:cs="Times New Roman"/>
-                <w:b/>
+                <w:bCs/>
                 <w:color w:val="FFFFFF" w:themeColor="background1"/>
                 <w:sz w:val="24"/>
                 <w:szCs w:val="24"/>
                 <w:lang w:eastAsia="es-MX"/>
               </w:rPr>
             </w:pPr>
+            <w:r>
+              <w:rPr>
+                <w:rFonts w:ascii="Calibri" w:eastAsia="Times New Roman" w:hAnsi="Calibri" w:cs="Times New Roman"/>
+                <w:bCs/>
+                <w:color w:val="FFFFFF" w:themeColor="background1"/>
+                <w:sz w:val="24"/>
+                <w:szCs w:val="24"/>
+                <w:lang w:eastAsia="es-MX"/>
+              </w:rPr>
+              <w:t>16</w:t>
+            </w:r>
           </w:p>
         </w:tc>
         <w:tc>
           <w:tcPr>
             <w:cnfStyle w:val="000100000000" w:firstRow="0" w:lastRow="0" w:firstColumn="0" w:lastColumn="1" w:oddVBand="0" w:evenVBand="0" w:oddHBand="0" w:evenHBand="0" w:firstRowFirstColumn="0" w:firstRowLastColumn="0" w:lastRowFirstColumn="0" w:lastRowLastColumn="0"/>
-            <w:tcW w:w="1308" w:type="dxa"/>
+            <w:tcW w:w="1464" w:type="dxa"/>
             <w:shd w:val="clear" w:color="auto" w:fill="8064A2" w:themeFill="accent4"/>
             <w:vAlign w:val="center"/>
           </w:tcPr>
@@ -4504,18 +4670,29 @@
                 <w:lang w:eastAsia="es-MX"/>
               </w:rPr>
             </w:pPr>
+            <w:r>
+              <w:rPr>
+                <w:rFonts w:ascii="Calibri" w:eastAsia="Times New Roman" w:hAnsi="Calibri" w:cs="Times New Roman"/>
+                <w:b w:val="0"/>
+                <w:sz w:val="24"/>
+                <w:szCs w:val="24"/>
+                <w:lang w:eastAsia="es-MX"/>
+              </w:rPr>
+              <w:t>25.864</w:t>
+            </w:r>
           </w:p>
         </w:tc>
       </w:tr>
       <w:tr>
         <w:trPr>
           <w:cnfStyle w:val="000000100000" w:firstRow="0" w:lastRow="0" w:firstColumn="0" w:lastColumn="0" w:oddVBand="0" w:evenVBand="0" w:oddHBand="1" w:evenHBand="0" w:firstRowFirstColumn="0" w:firstRowLastColumn="0" w:lastRowFirstColumn="0" w:lastRowLastColumn="0"/>
-          <w:trHeight w:val="300"/>
+          <w:trHeight w:val="75"/>
         </w:trPr>
         <w:tc>
           <w:tcPr>
             <w:cnfStyle w:val="001000000000" w:firstRow="0" w:lastRow="0" w:firstColumn="1" w:lastColumn="0" w:oddVBand="0" w:evenVBand="0" w:oddHBand="0" w:evenHBand="0" w:firstRowFirstColumn="0" w:firstRowLastColumn="0" w:lastRowFirstColumn="0" w:lastRowLastColumn="0"/>
             <w:tcW w:w="1495" w:type="dxa"/>
+            <w:vMerge w:val="restart"/>
             <w:shd w:val="clear" w:color="auto" w:fill="9BBB59" w:themeFill="accent3"/>
             <w:noWrap/>
             <w:vAlign w:val="center"/>
@@ -4530,11 +4707,21 @@
                 <w:lang w:eastAsia="es-MX"/>
               </w:rPr>
             </w:pPr>
+            <w:r>
+              <w:rPr>
+                <w:rFonts w:ascii="Calibri" w:eastAsia="Times New Roman" w:hAnsi="Calibri" w:cs="Times New Roman"/>
+                <w:sz w:val="24"/>
+                <w:szCs w:val="24"/>
+                <w:lang w:eastAsia="es-MX"/>
+              </w:rPr>
+              <w:t>3</w:t>
+            </w:r>
           </w:p>
         </w:tc>
         <w:tc>
           <w:tcPr>
             <w:tcW w:w="515" w:type="dxa"/>
+            <w:vMerge w:val="restart"/>
             <w:vAlign w:val="center"/>
           </w:tcPr>
           <w:p>
@@ -4549,11 +4736,22 @@
                 <w:lang w:eastAsia="es-MX"/>
               </w:rPr>
             </w:pPr>
+            <w:r>
+              <w:rPr>
+                <w:rFonts w:ascii="Calibri" w:eastAsia="Times New Roman" w:hAnsi="Calibri" w:cs="Times New Roman"/>
+                <w:color w:val="000000"/>
+                <w:sz w:val="24"/>
+                <w:szCs w:val="24"/>
+                <w:lang w:eastAsia="es-MX"/>
+              </w:rPr>
+              <w:t>20</w:t>
+            </w:r>
           </w:p>
         </w:tc>
         <w:tc>
           <w:tcPr>
             <w:tcW w:w="1109" w:type="dxa"/>
+            <w:vMerge w:val="restart"/>
             <w:vAlign w:val="center"/>
           </w:tcPr>
           <w:p>
@@ -4568,11 +4766,22 @@
                 <w:lang w:eastAsia="es-MX"/>
               </w:rPr>
             </w:pPr>
+            <w:r>
+              <w:rPr>
+                <w:rFonts w:ascii="Calibri" w:eastAsia="Times New Roman" w:hAnsi="Calibri" w:cs="Times New Roman"/>
+                <w:color w:val="000000"/>
+                <w:sz w:val="24"/>
+                <w:szCs w:val="24"/>
+                <w:lang w:eastAsia="es-MX"/>
+              </w:rPr>
+              <w:t>300,000</w:t>
+            </w:r>
           </w:p>
         </w:tc>
         <w:tc>
           <w:tcPr>
             <w:tcW w:w="899" w:type="dxa"/>
+            <w:vMerge w:val="restart"/>
             <w:vAlign w:val="center"/>
           </w:tcPr>
           <w:p>
@@ -4587,11 +4796,22 @@
                 <w:lang w:eastAsia="es-MX"/>
               </w:rPr>
             </w:pPr>
+            <w:r>
+              <w:rPr>
+                <w:rFonts w:ascii="Calibri" w:eastAsia="Times New Roman" w:hAnsi="Calibri" w:cs="Times New Roman"/>
+                <w:color w:val="000000"/>
+                <w:sz w:val="24"/>
+                <w:szCs w:val="24"/>
+                <w:lang w:eastAsia="es-MX"/>
+              </w:rPr>
+              <w:t>4492</w:t>
+            </w:r>
           </w:p>
         </w:tc>
         <w:tc>
           <w:tcPr>
             <w:tcW w:w="1322" w:type="dxa"/>
+            <w:vMerge w:val="restart"/>
             <w:noWrap/>
             <w:vAlign w:val="center"/>
           </w:tcPr>
@@ -4607,11 +4827,22 @@
                 <w:lang w:eastAsia="es-MX"/>
               </w:rPr>
             </w:pPr>
-          </w:p>
-        </w:tc>
-        <w:tc>
-          <w:tcPr>
-            <w:tcW w:w="1377" w:type="dxa"/>
+            <w:r>
+              <w:rPr>
+                <w:rFonts w:ascii="Calibri" w:eastAsia="Times New Roman" w:hAnsi="Calibri" w:cs="Times New Roman"/>
+                <w:color w:val="000000"/>
+                <w:sz w:val="24"/>
+                <w:szCs w:val="24"/>
+                <w:lang w:eastAsia="es-MX"/>
+              </w:rPr>
+              <w:t>16</w:t>
+            </w:r>
+          </w:p>
+        </w:tc>
+        <w:tc>
+          <w:tcPr>
+            <w:tcW w:w="1433" w:type="dxa"/>
+            <w:vMerge w:val="restart"/>
             <w:noWrap/>
             <w:vAlign w:val="center"/>
           </w:tcPr>
@@ -4627,11 +4858,22 @@
                 <w:lang w:eastAsia="es-MX"/>
               </w:rPr>
             </w:pPr>
+            <w:r>
+              <w:rPr>
+                <w:rFonts w:ascii="Calibri" w:eastAsia="Times New Roman" w:hAnsi="Calibri" w:cs="Times New Roman"/>
+                <w:color w:val="000000"/>
+                <w:sz w:val="24"/>
+                <w:szCs w:val="24"/>
+                <w:lang w:eastAsia="es-MX"/>
+              </w:rPr>
+              <w:t>1561182975</w:t>
+            </w:r>
           </w:p>
         </w:tc>
         <w:tc>
           <w:tcPr>
             <w:tcW w:w="1308" w:type="dxa"/>
+            <w:vMerge w:val="restart"/>
             <w:shd w:val="clear" w:color="auto" w:fill="4F81BD" w:themeFill="accent1"/>
             <w:noWrap/>
             <w:vAlign w:val="center"/>
@@ -4649,6 +4891,17 @@
                 <w:lang w:eastAsia="es-MX"/>
               </w:rPr>
             </w:pPr>
+            <w:r>
+              <w:rPr>
+                <w:rFonts w:ascii="Calibri" w:eastAsia="Times New Roman" w:hAnsi="Calibri" w:cs="Times New Roman"/>
+                <w:b/>
+                <w:color w:val="FFFFFF" w:themeColor="background1"/>
+                <w:sz w:val="24"/>
+                <w:szCs w:val="24"/>
+                <w:lang w:eastAsia="es-MX"/>
+              </w:rPr>
+              <w:t>34.515</w:t>
+            </w:r>
           </w:p>
         </w:tc>
         <w:tc>
@@ -4663,19 +4916,30 @@
               <w:cnfStyle w:val="000000100000" w:firstRow="0" w:lastRow="0" w:firstColumn="0" w:lastColumn="0" w:oddVBand="0" w:evenVBand="0" w:oddHBand="1" w:evenHBand="0" w:firstRowFirstColumn="0" w:firstRowLastColumn="0" w:lastRowFirstColumn="0" w:lastRowLastColumn="0"/>
               <w:rPr>
                 <w:rFonts w:ascii="Calibri" w:eastAsia="Times New Roman" w:hAnsi="Calibri" w:cs="Times New Roman"/>
-                <w:b/>
+                <w:bCs/>
                 <w:color w:val="FFFFFF" w:themeColor="background1"/>
                 <w:sz w:val="24"/>
                 <w:szCs w:val="24"/>
                 <w:lang w:eastAsia="es-MX"/>
               </w:rPr>
             </w:pPr>
+            <w:r>
+              <w:rPr>
+                <w:rFonts w:ascii="Calibri" w:eastAsia="Times New Roman" w:hAnsi="Calibri" w:cs="Times New Roman"/>
+                <w:bCs/>
+                <w:color w:val="FFFFFF" w:themeColor="background1"/>
+                <w:sz w:val="24"/>
+                <w:szCs w:val="24"/>
+                <w:lang w:eastAsia="es-MX"/>
+              </w:rPr>
+              <w:t>2</w:t>
+            </w:r>
           </w:p>
         </w:tc>
         <w:tc>
           <w:tcPr>
             <w:cnfStyle w:val="000100000000" w:firstRow="0" w:lastRow="0" w:firstColumn="0" w:lastColumn="1" w:oddVBand="0" w:evenVBand="0" w:oddHBand="0" w:evenHBand="0" w:firstRowFirstColumn="0" w:firstRowLastColumn="0" w:lastRowFirstColumn="0" w:lastRowLastColumn="0"/>
-            <w:tcW w:w="1308" w:type="dxa"/>
+            <w:tcW w:w="1464" w:type="dxa"/>
             <w:shd w:val="clear" w:color="auto" w:fill="8064A2" w:themeFill="accent4"/>
             <w:vAlign w:val="center"/>
           </w:tcPr>
@@ -4690,17 +4954,28 @@
                 <w:lang w:eastAsia="es-MX"/>
               </w:rPr>
             </w:pPr>
+            <w:r>
+              <w:rPr>
+                <w:rFonts w:ascii="Calibri" w:eastAsia="Times New Roman" w:hAnsi="Calibri" w:cs="Times New Roman"/>
+                <w:b w:val="0"/>
+                <w:sz w:val="24"/>
+                <w:szCs w:val="24"/>
+                <w:lang w:eastAsia="es-MX"/>
+              </w:rPr>
+              <w:t>39.443</w:t>
+            </w:r>
           </w:p>
         </w:tc>
       </w:tr>
       <w:tr>
         <w:trPr>
-          <w:trHeight w:val="300"/>
+          <w:trHeight w:val="75"/>
         </w:trPr>
         <w:tc>
           <w:tcPr>
             <w:cnfStyle w:val="001000000000" w:firstRow="0" w:lastRow="0" w:firstColumn="1" w:lastColumn="0" w:oddVBand="0" w:evenVBand="0" w:oddHBand="0" w:evenHBand="0" w:firstRowFirstColumn="0" w:firstRowLastColumn="0" w:lastRowFirstColumn="0" w:lastRowLastColumn="0"/>
             <w:tcW w:w="1495" w:type="dxa"/>
+            <w:vMerge/>
             <w:shd w:val="clear" w:color="auto" w:fill="9BBB59" w:themeFill="accent3"/>
             <w:noWrap/>
             <w:vAlign w:val="center"/>
@@ -4720,6 +4995,7 @@
         <w:tc>
           <w:tcPr>
             <w:tcW w:w="515" w:type="dxa"/>
+            <w:vMerge/>
             <w:vAlign w:val="center"/>
           </w:tcPr>
           <w:p>
@@ -4739,6 +5015,7 @@
         <w:tc>
           <w:tcPr>
             <w:tcW w:w="1109" w:type="dxa"/>
+            <w:vMerge/>
             <w:vAlign w:val="center"/>
           </w:tcPr>
           <w:p>
@@ -4758,6 +5035,7 @@
         <w:tc>
           <w:tcPr>
             <w:tcW w:w="899" w:type="dxa"/>
+            <w:vMerge/>
             <w:vAlign w:val="center"/>
           </w:tcPr>
           <w:p>
@@ -4777,6 +5055,7 @@
         <w:tc>
           <w:tcPr>
             <w:tcW w:w="1322" w:type="dxa"/>
+            <w:vMerge/>
             <w:noWrap/>
             <w:vAlign w:val="center"/>
           </w:tcPr>
@@ -4796,7 +5075,8 @@
         </w:tc>
         <w:tc>
           <w:tcPr>
-            <w:tcW w:w="1377" w:type="dxa"/>
+            <w:tcW w:w="1433" w:type="dxa"/>
+            <w:vMerge/>
             <w:noWrap/>
             <w:vAlign w:val="center"/>
           </w:tcPr>
@@ -4817,6 +5097,7 @@
         <w:tc>
           <w:tcPr>
             <w:tcW w:w="1308" w:type="dxa"/>
+            <w:vMerge/>
             <w:shd w:val="clear" w:color="auto" w:fill="4F81BD" w:themeFill="accent1"/>
             <w:noWrap/>
             <w:vAlign w:val="center"/>
@@ -4848,6 +5129,199 @@
               <w:cnfStyle w:val="000000000000" w:firstRow="0" w:lastRow="0" w:firstColumn="0" w:lastColumn="0" w:oddVBand="0" w:evenVBand="0" w:oddHBand="0" w:evenHBand="0" w:firstRowFirstColumn="0" w:firstRowLastColumn="0" w:lastRowFirstColumn="0" w:lastRowLastColumn="0"/>
               <w:rPr>
                 <w:rFonts w:ascii="Calibri" w:eastAsia="Times New Roman" w:hAnsi="Calibri" w:cs="Times New Roman"/>
+                <w:bCs/>
+                <w:color w:val="FFFFFF" w:themeColor="background1"/>
+                <w:sz w:val="24"/>
+                <w:szCs w:val="24"/>
+                <w:lang w:eastAsia="es-MX"/>
+              </w:rPr>
+            </w:pPr>
+            <w:r>
+              <w:rPr>
+                <w:rFonts w:ascii="Calibri" w:eastAsia="Times New Roman" w:hAnsi="Calibri" w:cs="Times New Roman"/>
+                <w:bCs/>
+                <w:color w:val="FFFFFF" w:themeColor="background1"/>
+                <w:sz w:val="24"/>
+                <w:szCs w:val="24"/>
+                <w:lang w:eastAsia="es-MX"/>
+              </w:rPr>
+              <w:t>4</w:t>
+            </w:r>
+          </w:p>
+        </w:tc>
+        <w:tc>
+          <w:tcPr>
+            <w:cnfStyle w:val="000100000000" w:firstRow="0" w:lastRow="0" w:firstColumn="0" w:lastColumn="1" w:oddVBand="0" w:evenVBand="0" w:oddHBand="0" w:evenHBand="0" w:firstRowFirstColumn="0" w:firstRowLastColumn="0" w:lastRowFirstColumn="0" w:lastRowLastColumn="0"/>
+            <w:tcW w:w="1464" w:type="dxa"/>
+            <w:shd w:val="clear" w:color="auto" w:fill="8064A2" w:themeFill="accent4"/>
+            <w:vAlign w:val="center"/>
+          </w:tcPr>
+          <w:p>
+            <w:pPr>
+              <w:jc w:val="center"/>
+              <w:rPr>
+                <w:rFonts w:ascii="Calibri" w:eastAsia="Times New Roman" w:hAnsi="Calibri" w:cs="Times New Roman"/>
+                <w:b w:val="0"/>
+                <w:sz w:val="24"/>
+                <w:szCs w:val="24"/>
+                <w:lang w:eastAsia="es-MX"/>
+              </w:rPr>
+            </w:pPr>
+            <w:r>
+              <w:rPr>
+                <w:rFonts w:ascii="Calibri" w:eastAsia="Times New Roman" w:hAnsi="Calibri" w:cs="Times New Roman"/>
+                <w:b w:val="0"/>
+                <w:sz w:val="24"/>
+                <w:szCs w:val="24"/>
+                <w:lang w:eastAsia="es-MX"/>
+              </w:rPr>
+              <w:t>38.968</w:t>
+            </w:r>
+          </w:p>
+        </w:tc>
+      </w:tr>
+      <w:tr>
+        <w:trPr>
+          <w:cnfStyle w:val="000000100000" w:firstRow="0" w:lastRow="0" w:firstColumn="0" w:lastColumn="0" w:oddVBand="0" w:evenVBand="0" w:oddHBand="1" w:evenHBand="0" w:firstRowFirstColumn="0" w:firstRowLastColumn="0" w:lastRowFirstColumn="0" w:lastRowLastColumn="0"/>
+          <w:trHeight w:val="75"/>
+        </w:trPr>
+        <w:tc>
+          <w:tcPr>
+            <w:cnfStyle w:val="001000000000" w:firstRow="0" w:lastRow="0" w:firstColumn="1" w:lastColumn="0" w:oddVBand="0" w:evenVBand="0" w:oddHBand="0" w:evenHBand="0" w:firstRowFirstColumn="0" w:firstRowLastColumn="0" w:lastRowFirstColumn="0" w:lastRowLastColumn="0"/>
+            <w:tcW w:w="1495" w:type="dxa"/>
+            <w:vMerge/>
+            <w:shd w:val="clear" w:color="auto" w:fill="9BBB59" w:themeFill="accent3"/>
+            <w:noWrap/>
+            <w:vAlign w:val="center"/>
+          </w:tcPr>
+          <w:p>
+            <w:pPr>
+              <w:jc w:val="center"/>
+              <w:rPr>
+                <w:rFonts w:ascii="Calibri" w:eastAsia="Times New Roman" w:hAnsi="Calibri" w:cs="Times New Roman"/>
+                <w:sz w:val="24"/>
+                <w:szCs w:val="24"/>
+                <w:lang w:eastAsia="es-MX"/>
+              </w:rPr>
+            </w:pPr>
+          </w:p>
+        </w:tc>
+        <w:tc>
+          <w:tcPr>
+            <w:tcW w:w="515" w:type="dxa"/>
+            <w:vMerge/>
+            <w:vAlign w:val="center"/>
+          </w:tcPr>
+          <w:p>
+            <w:pPr>
+              <w:jc w:val="center"/>
+              <w:cnfStyle w:val="000000100000" w:firstRow="0" w:lastRow="0" w:firstColumn="0" w:lastColumn="0" w:oddVBand="0" w:evenVBand="0" w:oddHBand="1" w:evenHBand="0" w:firstRowFirstColumn="0" w:firstRowLastColumn="0" w:lastRowFirstColumn="0" w:lastRowLastColumn="0"/>
+              <w:rPr>
+                <w:rFonts w:ascii="Calibri" w:eastAsia="Times New Roman" w:hAnsi="Calibri" w:cs="Times New Roman"/>
+                <w:color w:val="000000"/>
+                <w:sz w:val="24"/>
+                <w:szCs w:val="24"/>
+                <w:lang w:eastAsia="es-MX"/>
+              </w:rPr>
+            </w:pPr>
+          </w:p>
+        </w:tc>
+        <w:tc>
+          <w:tcPr>
+            <w:tcW w:w="1109" w:type="dxa"/>
+            <w:vMerge/>
+            <w:vAlign w:val="center"/>
+          </w:tcPr>
+          <w:p>
+            <w:pPr>
+              <w:jc w:val="center"/>
+              <w:cnfStyle w:val="000000100000" w:firstRow="0" w:lastRow="0" w:firstColumn="0" w:lastColumn="0" w:oddVBand="0" w:evenVBand="0" w:oddHBand="1" w:evenHBand="0" w:firstRowFirstColumn="0" w:firstRowLastColumn="0" w:lastRowFirstColumn="0" w:lastRowLastColumn="0"/>
+              <w:rPr>
+                <w:rFonts w:ascii="Calibri" w:eastAsia="Times New Roman" w:hAnsi="Calibri" w:cs="Times New Roman"/>
+                <w:color w:val="000000"/>
+                <w:sz w:val="24"/>
+                <w:szCs w:val="24"/>
+                <w:lang w:eastAsia="es-MX"/>
+              </w:rPr>
+            </w:pPr>
+          </w:p>
+        </w:tc>
+        <w:tc>
+          <w:tcPr>
+            <w:tcW w:w="899" w:type="dxa"/>
+            <w:vMerge/>
+            <w:vAlign w:val="center"/>
+          </w:tcPr>
+          <w:p>
+            <w:pPr>
+              <w:jc w:val="center"/>
+              <w:cnfStyle w:val="000000100000" w:firstRow="0" w:lastRow="0" w:firstColumn="0" w:lastColumn="0" w:oddVBand="0" w:evenVBand="0" w:oddHBand="1" w:evenHBand="0" w:firstRowFirstColumn="0" w:firstRowLastColumn="0" w:lastRowFirstColumn="0" w:lastRowLastColumn="0"/>
+              <w:rPr>
+                <w:rFonts w:ascii="Calibri" w:eastAsia="Times New Roman" w:hAnsi="Calibri" w:cs="Times New Roman"/>
+                <w:color w:val="000000"/>
+                <w:sz w:val="24"/>
+                <w:szCs w:val="24"/>
+                <w:lang w:eastAsia="es-MX"/>
+              </w:rPr>
+            </w:pPr>
+          </w:p>
+        </w:tc>
+        <w:tc>
+          <w:tcPr>
+            <w:tcW w:w="1322" w:type="dxa"/>
+            <w:vMerge/>
+            <w:noWrap/>
+            <w:vAlign w:val="center"/>
+          </w:tcPr>
+          <w:p>
+            <w:pPr>
+              <w:jc w:val="center"/>
+              <w:cnfStyle w:val="000000100000" w:firstRow="0" w:lastRow="0" w:firstColumn="0" w:lastColumn="0" w:oddVBand="0" w:evenVBand="0" w:oddHBand="1" w:evenHBand="0" w:firstRowFirstColumn="0" w:firstRowLastColumn="0" w:lastRowFirstColumn="0" w:lastRowLastColumn="0"/>
+              <w:rPr>
+                <w:rFonts w:ascii="Calibri" w:eastAsia="Times New Roman" w:hAnsi="Calibri" w:cs="Times New Roman"/>
+                <w:color w:val="000000"/>
+                <w:sz w:val="24"/>
+                <w:szCs w:val="24"/>
+                <w:lang w:eastAsia="es-MX"/>
+              </w:rPr>
+            </w:pPr>
+          </w:p>
+        </w:tc>
+        <w:tc>
+          <w:tcPr>
+            <w:tcW w:w="1433" w:type="dxa"/>
+            <w:vMerge/>
+            <w:noWrap/>
+            <w:vAlign w:val="center"/>
+          </w:tcPr>
+          <w:p>
+            <w:pPr>
+              <w:jc w:val="center"/>
+              <w:cnfStyle w:val="000000100000" w:firstRow="0" w:lastRow="0" w:firstColumn="0" w:lastColumn="0" w:oddVBand="0" w:evenVBand="0" w:oddHBand="1" w:evenHBand="0" w:firstRowFirstColumn="0" w:firstRowLastColumn="0" w:lastRowFirstColumn="0" w:lastRowLastColumn="0"/>
+              <w:rPr>
+                <w:rFonts w:ascii="Calibri" w:eastAsia="Times New Roman" w:hAnsi="Calibri" w:cs="Times New Roman"/>
+                <w:color w:val="000000"/>
+                <w:sz w:val="24"/>
+                <w:szCs w:val="24"/>
+                <w:lang w:eastAsia="es-MX"/>
+              </w:rPr>
+            </w:pPr>
+          </w:p>
+        </w:tc>
+        <w:tc>
+          <w:tcPr>
+            <w:tcW w:w="1308" w:type="dxa"/>
+            <w:vMerge/>
+            <w:shd w:val="clear" w:color="auto" w:fill="4F81BD" w:themeFill="accent1"/>
+            <w:noWrap/>
+            <w:vAlign w:val="center"/>
+          </w:tcPr>
+          <w:p>
+            <w:pPr>
+              <w:jc w:val="center"/>
+              <w:cnfStyle w:val="000000100000" w:firstRow="0" w:lastRow="0" w:firstColumn="0" w:lastColumn="0" w:oddVBand="0" w:evenVBand="0" w:oddHBand="1" w:evenHBand="0" w:firstRowFirstColumn="0" w:firstRowLastColumn="0" w:lastRowFirstColumn="0" w:lastRowLastColumn="0"/>
+              <w:rPr>
+                <w:rFonts w:ascii="Calibri" w:eastAsia="Times New Roman" w:hAnsi="Calibri" w:cs="Times New Roman"/>
                 <w:b/>
                 <w:color w:val="FFFFFF" w:themeColor="background1"/>
                 <w:sz w:val="24"/>
@@ -4859,14 +5333,259 @@
         </w:tc>
         <w:tc>
           <w:tcPr>
+            <w:tcW w:w="515" w:type="dxa"/>
+            <w:shd w:val="clear" w:color="auto" w:fill="8064A2" w:themeFill="accent4"/>
+            <w:vAlign w:val="center"/>
+          </w:tcPr>
+          <w:p>
+            <w:pPr>
+              <w:jc w:val="center"/>
+              <w:cnfStyle w:val="000000100000" w:firstRow="0" w:lastRow="0" w:firstColumn="0" w:lastColumn="0" w:oddVBand="0" w:evenVBand="0" w:oddHBand="1" w:evenHBand="0" w:firstRowFirstColumn="0" w:firstRowLastColumn="0" w:lastRowFirstColumn="0" w:lastRowLastColumn="0"/>
+              <w:rPr>
+                <w:rFonts w:ascii="Calibri" w:eastAsia="Times New Roman" w:hAnsi="Calibri" w:cs="Times New Roman"/>
+                <w:bCs/>
+                <w:color w:val="FFFFFF" w:themeColor="background1"/>
+                <w:sz w:val="24"/>
+                <w:szCs w:val="24"/>
+                <w:lang w:eastAsia="es-MX"/>
+              </w:rPr>
+            </w:pPr>
+            <w:r>
+              <w:rPr>
+                <w:rFonts w:ascii="Calibri" w:eastAsia="Times New Roman" w:hAnsi="Calibri" w:cs="Times New Roman"/>
+                <w:bCs/>
+                <w:color w:val="FFFFFF" w:themeColor="background1"/>
+                <w:sz w:val="24"/>
+                <w:szCs w:val="24"/>
+                <w:lang w:eastAsia="es-MX"/>
+              </w:rPr>
+              <w:t>8</w:t>
+            </w:r>
+          </w:p>
+        </w:tc>
+        <w:tc>
+          <w:tcPr>
             <w:cnfStyle w:val="000100000000" w:firstRow="0" w:lastRow="0" w:firstColumn="0" w:lastColumn="1" w:oddVBand="0" w:evenVBand="0" w:oddHBand="0" w:evenHBand="0" w:firstRowFirstColumn="0" w:firstRowLastColumn="0" w:lastRowFirstColumn="0" w:lastRowLastColumn="0"/>
+            <w:tcW w:w="1464" w:type="dxa"/>
+            <w:shd w:val="clear" w:color="auto" w:fill="8064A2" w:themeFill="accent4"/>
+            <w:vAlign w:val="center"/>
+          </w:tcPr>
+          <w:p>
+            <w:pPr>
+              <w:jc w:val="center"/>
+              <w:rPr>
+                <w:rFonts w:ascii="Calibri" w:eastAsia="Times New Roman" w:hAnsi="Calibri" w:cs="Times New Roman"/>
+                <w:b w:val="0"/>
+                <w:sz w:val="24"/>
+                <w:szCs w:val="24"/>
+                <w:lang w:eastAsia="es-MX"/>
+              </w:rPr>
+            </w:pPr>
+            <w:r>
+              <w:rPr>
+                <w:rFonts w:ascii="Calibri" w:eastAsia="Times New Roman" w:hAnsi="Calibri" w:cs="Times New Roman"/>
+                <w:b w:val="0"/>
+                <w:sz w:val="24"/>
+                <w:szCs w:val="24"/>
+                <w:lang w:eastAsia="es-MX"/>
+              </w:rPr>
+              <w:t>38.859</w:t>
+            </w:r>
+          </w:p>
+        </w:tc>
+      </w:tr>
+      <w:tr>
+        <w:trPr>
+          <w:trHeight w:val="75"/>
+        </w:trPr>
+        <w:tc>
+          <w:tcPr>
+            <w:cnfStyle w:val="001000000000" w:firstRow="0" w:lastRow="0" w:firstColumn="1" w:lastColumn="0" w:oddVBand="0" w:evenVBand="0" w:oddHBand="0" w:evenHBand="0" w:firstRowFirstColumn="0" w:firstRowLastColumn="0" w:lastRowFirstColumn="0" w:lastRowLastColumn="0"/>
+            <w:tcW w:w="1495" w:type="dxa"/>
+            <w:vMerge/>
+            <w:shd w:val="clear" w:color="auto" w:fill="9BBB59" w:themeFill="accent3"/>
+            <w:noWrap/>
+            <w:vAlign w:val="center"/>
+          </w:tcPr>
+          <w:p>
+            <w:pPr>
+              <w:jc w:val="center"/>
+              <w:rPr>
+                <w:rFonts w:ascii="Calibri" w:eastAsia="Times New Roman" w:hAnsi="Calibri" w:cs="Times New Roman"/>
+                <w:sz w:val="24"/>
+                <w:szCs w:val="24"/>
+                <w:lang w:eastAsia="es-MX"/>
+              </w:rPr>
+            </w:pPr>
+          </w:p>
+        </w:tc>
+        <w:tc>
+          <w:tcPr>
+            <w:tcW w:w="515" w:type="dxa"/>
+            <w:vMerge/>
+            <w:vAlign w:val="center"/>
+          </w:tcPr>
+          <w:p>
+            <w:pPr>
+              <w:jc w:val="center"/>
+              <w:cnfStyle w:val="000000000000" w:firstRow="0" w:lastRow="0" w:firstColumn="0" w:lastColumn="0" w:oddVBand="0" w:evenVBand="0" w:oddHBand="0" w:evenHBand="0" w:firstRowFirstColumn="0" w:firstRowLastColumn="0" w:lastRowFirstColumn="0" w:lastRowLastColumn="0"/>
+              <w:rPr>
+                <w:rFonts w:ascii="Calibri" w:eastAsia="Times New Roman" w:hAnsi="Calibri" w:cs="Times New Roman"/>
+                <w:color w:val="000000"/>
+                <w:sz w:val="24"/>
+                <w:szCs w:val="24"/>
+                <w:lang w:eastAsia="es-MX"/>
+              </w:rPr>
+            </w:pPr>
+          </w:p>
+        </w:tc>
+        <w:tc>
+          <w:tcPr>
+            <w:tcW w:w="1109" w:type="dxa"/>
+            <w:vMerge/>
+            <w:vAlign w:val="center"/>
+          </w:tcPr>
+          <w:p>
+            <w:pPr>
+              <w:jc w:val="center"/>
+              <w:cnfStyle w:val="000000000000" w:firstRow="0" w:lastRow="0" w:firstColumn="0" w:lastColumn="0" w:oddVBand="0" w:evenVBand="0" w:oddHBand="0" w:evenHBand="0" w:firstRowFirstColumn="0" w:firstRowLastColumn="0" w:lastRowFirstColumn="0" w:lastRowLastColumn="0"/>
+              <w:rPr>
+                <w:rFonts w:ascii="Calibri" w:eastAsia="Times New Roman" w:hAnsi="Calibri" w:cs="Times New Roman"/>
+                <w:color w:val="000000"/>
+                <w:sz w:val="24"/>
+                <w:szCs w:val="24"/>
+                <w:lang w:eastAsia="es-MX"/>
+              </w:rPr>
+            </w:pPr>
+          </w:p>
+        </w:tc>
+        <w:tc>
+          <w:tcPr>
+            <w:tcW w:w="899" w:type="dxa"/>
+            <w:vMerge/>
+            <w:vAlign w:val="center"/>
+          </w:tcPr>
+          <w:p>
+            <w:pPr>
+              <w:jc w:val="center"/>
+              <w:cnfStyle w:val="000000000000" w:firstRow="0" w:lastRow="0" w:firstColumn="0" w:lastColumn="0" w:oddVBand="0" w:evenVBand="0" w:oddHBand="0" w:evenHBand="0" w:firstRowFirstColumn="0" w:firstRowLastColumn="0" w:lastRowFirstColumn="0" w:lastRowLastColumn="0"/>
+              <w:rPr>
+                <w:rFonts w:ascii="Calibri" w:eastAsia="Times New Roman" w:hAnsi="Calibri" w:cs="Times New Roman"/>
+                <w:color w:val="000000"/>
+                <w:sz w:val="24"/>
+                <w:szCs w:val="24"/>
+                <w:lang w:eastAsia="es-MX"/>
+              </w:rPr>
+            </w:pPr>
+          </w:p>
+        </w:tc>
+        <w:tc>
+          <w:tcPr>
+            <w:tcW w:w="1322" w:type="dxa"/>
+            <w:vMerge/>
+            <w:noWrap/>
+            <w:vAlign w:val="center"/>
+          </w:tcPr>
+          <w:p>
+            <w:pPr>
+              <w:jc w:val="center"/>
+              <w:cnfStyle w:val="000000000000" w:firstRow="0" w:lastRow="0" w:firstColumn="0" w:lastColumn="0" w:oddVBand="0" w:evenVBand="0" w:oddHBand="0" w:evenHBand="0" w:firstRowFirstColumn="0" w:firstRowLastColumn="0" w:lastRowFirstColumn="0" w:lastRowLastColumn="0"/>
+              <w:rPr>
+                <w:rFonts w:ascii="Calibri" w:eastAsia="Times New Roman" w:hAnsi="Calibri" w:cs="Times New Roman"/>
+                <w:color w:val="000000"/>
+                <w:sz w:val="24"/>
+                <w:szCs w:val="24"/>
+                <w:lang w:eastAsia="es-MX"/>
+              </w:rPr>
+            </w:pPr>
+          </w:p>
+        </w:tc>
+        <w:tc>
+          <w:tcPr>
+            <w:tcW w:w="1433" w:type="dxa"/>
+            <w:vMerge/>
+            <w:noWrap/>
+            <w:vAlign w:val="center"/>
+          </w:tcPr>
+          <w:p>
+            <w:pPr>
+              <w:jc w:val="center"/>
+              <w:cnfStyle w:val="000000000000" w:firstRow="0" w:lastRow="0" w:firstColumn="0" w:lastColumn="0" w:oddVBand="0" w:evenVBand="0" w:oddHBand="0" w:evenHBand="0" w:firstRowFirstColumn="0" w:firstRowLastColumn="0" w:lastRowFirstColumn="0" w:lastRowLastColumn="0"/>
+              <w:rPr>
+                <w:rFonts w:ascii="Calibri" w:eastAsia="Times New Roman" w:hAnsi="Calibri" w:cs="Times New Roman"/>
+                <w:color w:val="000000"/>
+                <w:sz w:val="24"/>
+                <w:szCs w:val="24"/>
+                <w:lang w:eastAsia="es-MX"/>
+              </w:rPr>
+            </w:pPr>
+          </w:p>
+        </w:tc>
+        <w:tc>
+          <w:tcPr>
             <w:tcW w:w="1308" w:type="dxa"/>
+            <w:vMerge/>
+            <w:shd w:val="clear" w:color="auto" w:fill="4F81BD" w:themeFill="accent1"/>
+            <w:noWrap/>
+            <w:vAlign w:val="center"/>
+          </w:tcPr>
+          <w:p>
+            <w:pPr>
+              <w:jc w:val="center"/>
+              <w:cnfStyle w:val="000000000000" w:firstRow="0" w:lastRow="0" w:firstColumn="0" w:lastColumn="0" w:oddVBand="0" w:evenVBand="0" w:oddHBand="0" w:evenHBand="0" w:firstRowFirstColumn="0" w:firstRowLastColumn="0" w:lastRowFirstColumn="0" w:lastRowLastColumn="0"/>
+              <w:rPr>
+                <w:rFonts w:ascii="Calibri" w:eastAsia="Times New Roman" w:hAnsi="Calibri" w:cs="Times New Roman"/>
+                <w:b/>
+                <w:color w:val="FFFFFF" w:themeColor="background1"/>
+                <w:sz w:val="24"/>
+                <w:szCs w:val="24"/>
+                <w:lang w:eastAsia="es-MX"/>
+              </w:rPr>
+            </w:pPr>
+          </w:p>
+        </w:tc>
+        <w:tc>
+          <w:tcPr>
+            <w:tcW w:w="515" w:type="dxa"/>
             <w:shd w:val="clear" w:color="auto" w:fill="8064A2" w:themeFill="accent4"/>
             <w:vAlign w:val="center"/>
           </w:tcPr>
           <w:p>
             <w:pPr>
               <w:jc w:val="center"/>
+              <w:cnfStyle w:val="000000000000" w:firstRow="0" w:lastRow="0" w:firstColumn="0" w:lastColumn="0" w:oddVBand="0" w:evenVBand="0" w:oddHBand="0" w:evenHBand="0" w:firstRowFirstColumn="0" w:firstRowLastColumn="0" w:lastRowFirstColumn="0" w:lastRowLastColumn="0"/>
+              <w:rPr>
+                <w:rFonts w:ascii="Calibri" w:eastAsia="Times New Roman" w:hAnsi="Calibri" w:cs="Times New Roman"/>
+                <w:bCs/>
+                <w:color w:val="FFFFFF" w:themeColor="background1"/>
+                <w:sz w:val="24"/>
+                <w:szCs w:val="24"/>
+                <w:lang w:eastAsia="es-MX"/>
+              </w:rPr>
+            </w:pPr>
+            <w:r>
+              <w:rPr>
+                <w:rFonts w:ascii="Calibri" w:eastAsia="Times New Roman" w:hAnsi="Calibri" w:cs="Times New Roman"/>
+                <w:bCs/>
+                <w:color w:val="FFFFFF" w:themeColor="background1"/>
+                <w:sz w:val="24"/>
+                <w:szCs w:val="24"/>
+                <w:lang w:eastAsia="es-MX"/>
+              </w:rPr>
+              <w:t>16</w:t>
+            </w:r>
+          </w:p>
+        </w:tc>
+        <w:tc>
+          <w:tcPr>
+            <w:cnfStyle w:val="000100000000" w:firstRow="0" w:lastRow="0" w:firstColumn="0" w:lastColumn="1" w:oddVBand="0" w:evenVBand="0" w:oddHBand="0" w:evenHBand="0" w:firstRowFirstColumn="0" w:firstRowLastColumn="0" w:lastRowFirstColumn="0" w:lastRowLastColumn="0"/>
+            <w:tcW w:w="1464" w:type="dxa"/>
+            <w:shd w:val="clear" w:color="auto" w:fill="8064A2" w:themeFill="accent4"/>
+            <w:vAlign w:val="center"/>
+          </w:tcPr>
+          <w:p>
+            <w:pPr>
+              <w:jc w:val="center"/>
               <w:rPr>
                 <w:rFonts w:ascii="Calibri" w:eastAsia="Times New Roman" w:hAnsi="Calibri" w:cs="Times New Roman"/>
                 <w:b w:val="0"/>
@@ -4875,6 +5594,1866 @@
                 <w:lang w:eastAsia="es-MX"/>
               </w:rPr>
             </w:pPr>
+            <w:r>
+              <w:rPr>
+                <w:rFonts w:ascii="Calibri" w:eastAsia="Times New Roman" w:hAnsi="Calibri" w:cs="Times New Roman"/>
+                <w:b w:val="0"/>
+                <w:sz w:val="24"/>
+                <w:szCs w:val="24"/>
+                <w:lang w:eastAsia="es-MX"/>
+              </w:rPr>
+              <w:t>38.656</w:t>
+            </w:r>
+          </w:p>
+        </w:tc>
+      </w:tr>
+      <w:tr>
+        <w:trPr>
+          <w:cnfStyle w:val="000000100000" w:firstRow="0" w:lastRow="0" w:firstColumn="0" w:lastColumn="0" w:oddVBand="0" w:evenVBand="0" w:oddHBand="1" w:evenHBand="0" w:firstRowFirstColumn="0" w:firstRowLastColumn="0" w:lastRowFirstColumn="0" w:lastRowLastColumn="0"/>
+          <w:trHeight w:val="75"/>
+        </w:trPr>
+        <w:tc>
+          <w:tcPr>
+            <w:cnfStyle w:val="001000000000" w:firstRow="0" w:lastRow="0" w:firstColumn="1" w:lastColumn="0" w:oddVBand="0" w:evenVBand="0" w:oddHBand="0" w:evenHBand="0" w:firstRowFirstColumn="0" w:firstRowLastColumn="0" w:lastRowFirstColumn="0" w:lastRowLastColumn="0"/>
+            <w:tcW w:w="1495" w:type="dxa"/>
+            <w:vMerge w:val="restart"/>
+            <w:shd w:val="clear" w:color="auto" w:fill="9BBB59" w:themeFill="accent3"/>
+            <w:noWrap/>
+            <w:vAlign w:val="center"/>
+          </w:tcPr>
+          <w:p>
+            <w:pPr>
+              <w:jc w:val="center"/>
+              <w:rPr>
+                <w:rFonts w:ascii="Calibri" w:eastAsia="Times New Roman" w:hAnsi="Calibri" w:cs="Times New Roman"/>
+                <w:sz w:val="24"/>
+                <w:szCs w:val="24"/>
+                <w:lang w:eastAsia="es-MX"/>
+              </w:rPr>
+            </w:pPr>
+            <w:r>
+              <w:rPr>
+                <w:rFonts w:ascii="Calibri" w:eastAsia="Times New Roman" w:hAnsi="Calibri" w:cs="Times New Roman"/>
+                <w:sz w:val="24"/>
+                <w:szCs w:val="24"/>
+                <w:lang w:eastAsia="es-MX"/>
+              </w:rPr>
+              <w:t>4</w:t>
+            </w:r>
+          </w:p>
+        </w:tc>
+        <w:tc>
+          <w:tcPr>
+            <w:tcW w:w="515" w:type="dxa"/>
+            <w:vMerge w:val="restart"/>
+            <w:vAlign w:val="center"/>
+          </w:tcPr>
+          <w:p>
+            <w:pPr>
+              <w:jc w:val="center"/>
+              <w:cnfStyle w:val="000000100000" w:firstRow="0" w:lastRow="0" w:firstColumn="0" w:lastColumn="0" w:oddVBand="0" w:evenVBand="0" w:oddHBand="1" w:evenHBand="0" w:firstRowFirstColumn="0" w:firstRowLastColumn="0" w:lastRowFirstColumn="0" w:lastRowLastColumn="0"/>
+              <w:rPr>
+                <w:rFonts w:ascii="Calibri" w:eastAsia="Times New Roman" w:hAnsi="Calibri" w:cs="Times New Roman"/>
+                <w:color w:val="000000"/>
+                <w:sz w:val="24"/>
+                <w:szCs w:val="24"/>
+                <w:lang w:eastAsia="es-MX"/>
+              </w:rPr>
+            </w:pPr>
+            <w:r>
+              <w:rPr>
+                <w:rFonts w:ascii="Calibri" w:eastAsia="Times New Roman" w:hAnsi="Calibri" w:cs="Times New Roman"/>
+                <w:color w:val="000000"/>
+                <w:sz w:val="24"/>
+                <w:szCs w:val="24"/>
+                <w:lang w:eastAsia="es-MX"/>
+              </w:rPr>
+              <w:t>20</w:t>
+            </w:r>
+          </w:p>
+        </w:tc>
+        <w:tc>
+          <w:tcPr>
+            <w:tcW w:w="1109" w:type="dxa"/>
+            <w:vMerge w:val="restart"/>
+            <w:vAlign w:val="center"/>
+          </w:tcPr>
+          <w:p>
+            <w:pPr>
+              <w:jc w:val="center"/>
+              <w:cnfStyle w:val="000000100000" w:firstRow="0" w:lastRow="0" w:firstColumn="0" w:lastColumn="0" w:oddVBand="0" w:evenVBand="0" w:oddHBand="1" w:evenHBand="0" w:firstRowFirstColumn="0" w:firstRowLastColumn="0" w:lastRowFirstColumn="0" w:lastRowLastColumn="0"/>
+              <w:rPr>
+                <w:rFonts w:ascii="Calibri" w:eastAsia="Times New Roman" w:hAnsi="Calibri" w:cs="Times New Roman"/>
+                <w:color w:val="000000"/>
+                <w:sz w:val="24"/>
+                <w:szCs w:val="24"/>
+                <w:lang w:eastAsia="es-MX"/>
+              </w:rPr>
+            </w:pPr>
+            <w:r>
+              <w:rPr>
+                <w:rFonts w:ascii="Calibri" w:eastAsia="Times New Roman" w:hAnsi="Calibri" w:cs="Times New Roman"/>
+                <w:color w:val="000000"/>
+                <w:sz w:val="24"/>
+                <w:szCs w:val="24"/>
+                <w:lang w:eastAsia="es-MX"/>
+              </w:rPr>
+              <w:t>400,000</w:t>
+            </w:r>
+          </w:p>
+        </w:tc>
+        <w:tc>
+          <w:tcPr>
+            <w:tcW w:w="899" w:type="dxa"/>
+            <w:vMerge w:val="restart"/>
+            <w:vAlign w:val="center"/>
+          </w:tcPr>
+          <w:p>
+            <w:pPr>
+              <w:jc w:val="center"/>
+              <w:cnfStyle w:val="000000100000" w:firstRow="0" w:lastRow="0" w:firstColumn="0" w:lastColumn="0" w:oddVBand="0" w:evenVBand="0" w:oddHBand="1" w:evenHBand="0" w:firstRowFirstColumn="0" w:firstRowLastColumn="0" w:lastRowFirstColumn="0" w:lastRowLastColumn="0"/>
+              <w:rPr>
+                <w:rFonts w:ascii="Calibri" w:eastAsia="Times New Roman" w:hAnsi="Calibri" w:cs="Times New Roman"/>
+                <w:color w:val="000000"/>
+                <w:sz w:val="24"/>
+                <w:szCs w:val="24"/>
+                <w:lang w:eastAsia="es-MX"/>
+              </w:rPr>
+            </w:pPr>
+            <w:r>
+              <w:rPr>
+                <w:rFonts w:ascii="Calibri" w:eastAsia="Times New Roman" w:hAnsi="Calibri" w:cs="Times New Roman"/>
+                <w:color w:val="000000"/>
+                <w:sz w:val="24"/>
+                <w:szCs w:val="24"/>
+                <w:lang w:eastAsia="es-MX"/>
+              </w:rPr>
+              <w:t>18789</w:t>
+            </w:r>
+          </w:p>
+        </w:tc>
+        <w:tc>
+          <w:tcPr>
+            <w:tcW w:w="1322" w:type="dxa"/>
+            <w:vMerge w:val="restart"/>
+            <w:noWrap/>
+            <w:vAlign w:val="center"/>
+          </w:tcPr>
+          <w:p>
+            <w:pPr>
+              <w:jc w:val="center"/>
+              <w:cnfStyle w:val="000000100000" w:firstRow="0" w:lastRow="0" w:firstColumn="0" w:lastColumn="0" w:oddVBand="0" w:evenVBand="0" w:oddHBand="1" w:evenHBand="0" w:firstRowFirstColumn="0" w:firstRowLastColumn="0" w:lastRowFirstColumn="0" w:lastRowLastColumn="0"/>
+              <w:rPr>
+                <w:rFonts w:ascii="Calibri" w:eastAsia="Times New Roman" w:hAnsi="Calibri" w:cs="Times New Roman"/>
+                <w:color w:val="000000"/>
+                <w:sz w:val="24"/>
+                <w:szCs w:val="24"/>
+                <w:lang w:eastAsia="es-MX"/>
+              </w:rPr>
+            </w:pPr>
+            <w:r>
+              <w:rPr>
+                <w:rFonts w:ascii="Calibri" w:eastAsia="Times New Roman" w:hAnsi="Calibri" w:cs="Times New Roman"/>
+                <w:color w:val="000000"/>
+                <w:sz w:val="24"/>
+                <w:szCs w:val="24"/>
+                <w:lang w:eastAsia="es-MX"/>
+              </w:rPr>
+              <w:t>12</w:t>
+            </w:r>
+          </w:p>
+        </w:tc>
+        <w:tc>
+          <w:tcPr>
+            <w:tcW w:w="1433" w:type="dxa"/>
+            <w:vMerge w:val="restart"/>
+            <w:noWrap/>
+            <w:vAlign w:val="center"/>
+          </w:tcPr>
+          <w:p>
+            <w:pPr>
+              <w:jc w:val="center"/>
+              <w:cnfStyle w:val="000000100000" w:firstRow="0" w:lastRow="0" w:firstColumn="0" w:lastColumn="0" w:oddVBand="0" w:evenVBand="0" w:oddHBand="1" w:evenHBand="0" w:firstRowFirstColumn="0" w:firstRowLastColumn="0" w:lastRowFirstColumn="0" w:lastRowLastColumn="0"/>
+              <w:rPr>
+                <w:rFonts w:ascii="Calibri" w:eastAsia="Times New Roman" w:hAnsi="Calibri" w:cs="Times New Roman"/>
+                <w:color w:val="000000"/>
+                <w:sz w:val="24"/>
+                <w:szCs w:val="24"/>
+                <w:lang w:eastAsia="es-MX"/>
+              </w:rPr>
+            </w:pPr>
+            <w:r>
+              <w:rPr>
+                <w:rFonts w:ascii="Calibri" w:eastAsia="Times New Roman" w:hAnsi="Calibri" w:cs="Times New Roman"/>
+                <w:color w:val="000000"/>
+                <w:sz w:val="24"/>
+                <w:szCs w:val="24"/>
+                <w:lang w:eastAsia="es-MX"/>
+              </w:rPr>
+              <w:t>695686596</w:t>
+            </w:r>
+          </w:p>
+        </w:tc>
+        <w:tc>
+          <w:tcPr>
+            <w:tcW w:w="1308" w:type="dxa"/>
+            <w:vMerge w:val="restart"/>
+            <w:shd w:val="clear" w:color="auto" w:fill="4F81BD" w:themeFill="accent1"/>
+            <w:noWrap/>
+            <w:vAlign w:val="center"/>
+          </w:tcPr>
+          <w:p>
+            <w:pPr>
+              <w:jc w:val="center"/>
+              <w:cnfStyle w:val="000000100000" w:firstRow="0" w:lastRow="0" w:firstColumn="0" w:lastColumn="0" w:oddVBand="0" w:evenVBand="0" w:oddHBand="1" w:evenHBand="0" w:firstRowFirstColumn="0" w:firstRowLastColumn="0" w:lastRowFirstColumn="0" w:lastRowLastColumn="0"/>
+              <w:rPr>
+                <w:rFonts w:ascii="Calibri" w:eastAsia="Times New Roman" w:hAnsi="Calibri" w:cs="Times New Roman"/>
+                <w:b/>
+                <w:color w:val="FFFFFF" w:themeColor="background1"/>
+                <w:sz w:val="24"/>
+                <w:szCs w:val="24"/>
+                <w:lang w:eastAsia="es-MX"/>
+              </w:rPr>
+            </w:pPr>
+            <w:r>
+              <w:rPr>
+                <w:rFonts w:ascii="Calibri" w:eastAsia="Times New Roman" w:hAnsi="Calibri" w:cs="Times New Roman"/>
+                <w:b/>
+                <w:color w:val="FFFFFF" w:themeColor="background1"/>
+                <w:sz w:val="24"/>
+                <w:szCs w:val="24"/>
+                <w:lang w:eastAsia="es-MX"/>
+              </w:rPr>
+              <w:t>45.946</w:t>
+            </w:r>
+          </w:p>
+        </w:tc>
+        <w:tc>
+          <w:tcPr>
+            <w:tcW w:w="515" w:type="dxa"/>
+            <w:shd w:val="clear" w:color="auto" w:fill="8064A2" w:themeFill="accent4"/>
+            <w:vAlign w:val="center"/>
+          </w:tcPr>
+          <w:p>
+            <w:pPr>
+              <w:jc w:val="center"/>
+              <w:cnfStyle w:val="000000100000" w:firstRow="0" w:lastRow="0" w:firstColumn="0" w:lastColumn="0" w:oddVBand="0" w:evenVBand="0" w:oddHBand="1" w:evenHBand="0" w:firstRowFirstColumn="0" w:firstRowLastColumn="0" w:lastRowFirstColumn="0" w:lastRowLastColumn="0"/>
+              <w:rPr>
+                <w:rFonts w:ascii="Calibri" w:eastAsia="Times New Roman" w:hAnsi="Calibri" w:cs="Times New Roman"/>
+                <w:bCs/>
+                <w:color w:val="FFFFFF" w:themeColor="background1"/>
+                <w:sz w:val="24"/>
+                <w:szCs w:val="24"/>
+                <w:lang w:eastAsia="es-MX"/>
+              </w:rPr>
+            </w:pPr>
+            <w:r>
+              <w:rPr>
+                <w:rFonts w:ascii="Calibri" w:eastAsia="Times New Roman" w:hAnsi="Calibri" w:cs="Times New Roman"/>
+                <w:bCs/>
+                <w:color w:val="FFFFFF" w:themeColor="background1"/>
+                <w:sz w:val="24"/>
+                <w:szCs w:val="24"/>
+                <w:lang w:eastAsia="es-MX"/>
+              </w:rPr>
+              <w:t>2</w:t>
+            </w:r>
+          </w:p>
+        </w:tc>
+        <w:tc>
+          <w:tcPr>
+            <w:cnfStyle w:val="000100000000" w:firstRow="0" w:lastRow="0" w:firstColumn="0" w:lastColumn="1" w:oddVBand="0" w:evenVBand="0" w:oddHBand="0" w:evenHBand="0" w:firstRowFirstColumn="0" w:firstRowLastColumn="0" w:lastRowFirstColumn="0" w:lastRowLastColumn="0"/>
+            <w:tcW w:w="1464" w:type="dxa"/>
+            <w:shd w:val="clear" w:color="auto" w:fill="8064A2" w:themeFill="accent4"/>
+            <w:vAlign w:val="center"/>
+          </w:tcPr>
+          <w:p>
+            <w:pPr>
+              <w:jc w:val="center"/>
+              <w:rPr>
+                <w:rFonts w:ascii="Calibri" w:eastAsia="Times New Roman" w:hAnsi="Calibri" w:cs="Times New Roman"/>
+                <w:b w:val="0"/>
+                <w:sz w:val="24"/>
+                <w:szCs w:val="24"/>
+                <w:lang w:eastAsia="es-MX"/>
+              </w:rPr>
+            </w:pPr>
+            <w:r>
+              <w:rPr>
+                <w:rFonts w:ascii="Calibri" w:eastAsia="Times New Roman" w:hAnsi="Calibri" w:cs="Times New Roman"/>
+                <w:b w:val="0"/>
+                <w:sz w:val="24"/>
+                <w:szCs w:val="24"/>
+                <w:lang w:eastAsia="es-MX"/>
+              </w:rPr>
+              <w:t>51.443</w:t>
+            </w:r>
+          </w:p>
+        </w:tc>
+      </w:tr>
+      <w:tr>
+        <w:trPr>
+          <w:trHeight w:val="75"/>
+        </w:trPr>
+        <w:tc>
+          <w:tcPr>
+            <w:cnfStyle w:val="001000000000" w:firstRow="0" w:lastRow="0" w:firstColumn="1" w:lastColumn="0" w:oddVBand="0" w:evenVBand="0" w:oddHBand="0" w:evenHBand="0" w:firstRowFirstColumn="0" w:firstRowLastColumn="0" w:lastRowFirstColumn="0" w:lastRowLastColumn="0"/>
+            <w:tcW w:w="1495" w:type="dxa"/>
+            <w:vMerge/>
+            <w:shd w:val="clear" w:color="auto" w:fill="9BBB59" w:themeFill="accent3"/>
+            <w:noWrap/>
+            <w:vAlign w:val="center"/>
+          </w:tcPr>
+          <w:p>
+            <w:pPr>
+              <w:jc w:val="center"/>
+              <w:rPr>
+                <w:rFonts w:ascii="Calibri" w:eastAsia="Times New Roman" w:hAnsi="Calibri" w:cs="Times New Roman"/>
+                <w:sz w:val="24"/>
+                <w:szCs w:val="24"/>
+                <w:lang w:eastAsia="es-MX"/>
+              </w:rPr>
+            </w:pPr>
+          </w:p>
+        </w:tc>
+        <w:tc>
+          <w:tcPr>
+            <w:tcW w:w="515" w:type="dxa"/>
+            <w:vMerge/>
+            <w:vAlign w:val="center"/>
+          </w:tcPr>
+          <w:p>
+            <w:pPr>
+              <w:jc w:val="center"/>
+              <w:cnfStyle w:val="000000000000" w:firstRow="0" w:lastRow="0" w:firstColumn="0" w:lastColumn="0" w:oddVBand="0" w:evenVBand="0" w:oddHBand="0" w:evenHBand="0" w:firstRowFirstColumn="0" w:firstRowLastColumn="0" w:lastRowFirstColumn="0" w:lastRowLastColumn="0"/>
+              <w:rPr>
+                <w:rFonts w:ascii="Calibri" w:eastAsia="Times New Roman" w:hAnsi="Calibri" w:cs="Times New Roman"/>
+                <w:color w:val="000000"/>
+                <w:sz w:val="24"/>
+                <w:szCs w:val="24"/>
+                <w:lang w:eastAsia="es-MX"/>
+              </w:rPr>
+            </w:pPr>
+          </w:p>
+        </w:tc>
+        <w:tc>
+          <w:tcPr>
+            <w:tcW w:w="1109" w:type="dxa"/>
+            <w:vMerge/>
+            <w:vAlign w:val="center"/>
+          </w:tcPr>
+          <w:p>
+            <w:pPr>
+              <w:jc w:val="center"/>
+              <w:cnfStyle w:val="000000000000" w:firstRow="0" w:lastRow="0" w:firstColumn="0" w:lastColumn="0" w:oddVBand="0" w:evenVBand="0" w:oddHBand="0" w:evenHBand="0" w:firstRowFirstColumn="0" w:firstRowLastColumn="0" w:lastRowFirstColumn="0" w:lastRowLastColumn="0"/>
+              <w:rPr>
+                <w:rFonts w:ascii="Calibri" w:eastAsia="Times New Roman" w:hAnsi="Calibri" w:cs="Times New Roman"/>
+                <w:color w:val="000000"/>
+                <w:sz w:val="24"/>
+                <w:szCs w:val="24"/>
+                <w:lang w:eastAsia="es-MX"/>
+              </w:rPr>
+            </w:pPr>
+          </w:p>
+        </w:tc>
+        <w:tc>
+          <w:tcPr>
+            <w:tcW w:w="899" w:type="dxa"/>
+            <w:vMerge/>
+            <w:vAlign w:val="center"/>
+          </w:tcPr>
+          <w:p>
+            <w:pPr>
+              <w:jc w:val="center"/>
+              <w:cnfStyle w:val="000000000000" w:firstRow="0" w:lastRow="0" w:firstColumn="0" w:lastColumn="0" w:oddVBand="0" w:evenVBand="0" w:oddHBand="0" w:evenHBand="0" w:firstRowFirstColumn="0" w:firstRowLastColumn="0" w:lastRowFirstColumn="0" w:lastRowLastColumn="0"/>
+              <w:rPr>
+                <w:rFonts w:ascii="Calibri" w:eastAsia="Times New Roman" w:hAnsi="Calibri" w:cs="Times New Roman"/>
+                <w:color w:val="000000"/>
+                <w:sz w:val="24"/>
+                <w:szCs w:val="24"/>
+                <w:lang w:eastAsia="es-MX"/>
+              </w:rPr>
+            </w:pPr>
+          </w:p>
+        </w:tc>
+        <w:tc>
+          <w:tcPr>
+            <w:tcW w:w="1322" w:type="dxa"/>
+            <w:vMerge/>
+            <w:noWrap/>
+            <w:vAlign w:val="center"/>
+          </w:tcPr>
+          <w:p>
+            <w:pPr>
+              <w:jc w:val="center"/>
+              <w:cnfStyle w:val="000000000000" w:firstRow="0" w:lastRow="0" w:firstColumn="0" w:lastColumn="0" w:oddVBand="0" w:evenVBand="0" w:oddHBand="0" w:evenHBand="0" w:firstRowFirstColumn="0" w:firstRowLastColumn="0" w:lastRowFirstColumn="0" w:lastRowLastColumn="0"/>
+              <w:rPr>
+                <w:rFonts w:ascii="Calibri" w:eastAsia="Times New Roman" w:hAnsi="Calibri" w:cs="Times New Roman"/>
+                <w:color w:val="000000"/>
+                <w:sz w:val="24"/>
+                <w:szCs w:val="24"/>
+                <w:lang w:eastAsia="es-MX"/>
+              </w:rPr>
+            </w:pPr>
+          </w:p>
+        </w:tc>
+        <w:tc>
+          <w:tcPr>
+            <w:tcW w:w="1433" w:type="dxa"/>
+            <w:vMerge/>
+            <w:noWrap/>
+            <w:vAlign w:val="center"/>
+          </w:tcPr>
+          <w:p>
+            <w:pPr>
+              <w:jc w:val="center"/>
+              <w:cnfStyle w:val="000000000000" w:firstRow="0" w:lastRow="0" w:firstColumn="0" w:lastColumn="0" w:oddVBand="0" w:evenVBand="0" w:oddHBand="0" w:evenHBand="0" w:firstRowFirstColumn="0" w:firstRowLastColumn="0" w:lastRowFirstColumn="0" w:lastRowLastColumn="0"/>
+              <w:rPr>
+                <w:rFonts w:ascii="Calibri" w:eastAsia="Times New Roman" w:hAnsi="Calibri" w:cs="Times New Roman"/>
+                <w:color w:val="000000"/>
+                <w:sz w:val="24"/>
+                <w:szCs w:val="24"/>
+                <w:lang w:eastAsia="es-MX"/>
+              </w:rPr>
+            </w:pPr>
+          </w:p>
+        </w:tc>
+        <w:tc>
+          <w:tcPr>
+            <w:tcW w:w="1308" w:type="dxa"/>
+            <w:vMerge/>
+            <w:shd w:val="clear" w:color="auto" w:fill="4F81BD" w:themeFill="accent1"/>
+            <w:noWrap/>
+            <w:vAlign w:val="center"/>
+          </w:tcPr>
+          <w:p>
+            <w:pPr>
+              <w:jc w:val="center"/>
+              <w:cnfStyle w:val="000000000000" w:firstRow="0" w:lastRow="0" w:firstColumn="0" w:lastColumn="0" w:oddVBand="0" w:evenVBand="0" w:oddHBand="0" w:evenHBand="0" w:firstRowFirstColumn="0" w:firstRowLastColumn="0" w:lastRowFirstColumn="0" w:lastRowLastColumn="0"/>
+              <w:rPr>
+                <w:rFonts w:ascii="Calibri" w:eastAsia="Times New Roman" w:hAnsi="Calibri" w:cs="Times New Roman"/>
+                <w:b/>
+                <w:color w:val="FFFFFF" w:themeColor="background1"/>
+                <w:sz w:val="24"/>
+                <w:szCs w:val="24"/>
+                <w:lang w:eastAsia="es-MX"/>
+              </w:rPr>
+            </w:pPr>
+          </w:p>
+        </w:tc>
+        <w:tc>
+          <w:tcPr>
+            <w:tcW w:w="515" w:type="dxa"/>
+            <w:shd w:val="clear" w:color="auto" w:fill="8064A2" w:themeFill="accent4"/>
+            <w:vAlign w:val="center"/>
+          </w:tcPr>
+          <w:p>
+            <w:pPr>
+              <w:jc w:val="center"/>
+              <w:cnfStyle w:val="000000000000" w:firstRow="0" w:lastRow="0" w:firstColumn="0" w:lastColumn="0" w:oddVBand="0" w:evenVBand="0" w:oddHBand="0" w:evenHBand="0" w:firstRowFirstColumn="0" w:firstRowLastColumn="0" w:lastRowFirstColumn="0" w:lastRowLastColumn="0"/>
+              <w:rPr>
+                <w:rFonts w:ascii="Calibri" w:eastAsia="Times New Roman" w:hAnsi="Calibri" w:cs="Times New Roman"/>
+                <w:bCs/>
+                <w:color w:val="FFFFFF" w:themeColor="background1"/>
+                <w:sz w:val="24"/>
+                <w:szCs w:val="24"/>
+                <w:lang w:eastAsia="es-MX"/>
+              </w:rPr>
+            </w:pPr>
+            <w:r>
+              <w:rPr>
+                <w:rFonts w:ascii="Calibri" w:eastAsia="Times New Roman" w:hAnsi="Calibri" w:cs="Times New Roman"/>
+                <w:bCs/>
+                <w:color w:val="FFFFFF" w:themeColor="background1"/>
+                <w:sz w:val="24"/>
+                <w:szCs w:val="24"/>
+                <w:lang w:eastAsia="es-MX"/>
+              </w:rPr>
+              <w:t>4</w:t>
+            </w:r>
+          </w:p>
+        </w:tc>
+        <w:tc>
+          <w:tcPr>
+            <w:cnfStyle w:val="000100000000" w:firstRow="0" w:lastRow="0" w:firstColumn="0" w:lastColumn="1" w:oddVBand="0" w:evenVBand="0" w:oddHBand="0" w:evenHBand="0" w:firstRowFirstColumn="0" w:firstRowLastColumn="0" w:lastRowFirstColumn="0" w:lastRowLastColumn="0"/>
+            <w:tcW w:w="1464" w:type="dxa"/>
+            <w:shd w:val="clear" w:color="auto" w:fill="8064A2" w:themeFill="accent4"/>
+            <w:vAlign w:val="center"/>
+          </w:tcPr>
+          <w:p>
+            <w:pPr>
+              <w:jc w:val="center"/>
+              <w:rPr>
+                <w:rFonts w:ascii="Calibri" w:eastAsia="Times New Roman" w:hAnsi="Calibri" w:cs="Times New Roman"/>
+                <w:b w:val="0"/>
+                <w:sz w:val="24"/>
+                <w:szCs w:val="24"/>
+                <w:lang w:eastAsia="es-MX"/>
+              </w:rPr>
+            </w:pPr>
+            <w:r>
+              <w:rPr>
+                <w:rFonts w:ascii="Calibri" w:eastAsia="Times New Roman" w:hAnsi="Calibri" w:cs="Times New Roman"/>
+                <w:b w:val="0"/>
+                <w:sz w:val="24"/>
+                <w:szCs w:val="24"/>
+                <w:lang w:eastAsia="es-MX"/>
+              </w:rPr>
+              <w:t>51.526</w:t>
+            </w:r>
+          </w:p>
+        </w:tc>
+      </w:tr>
+      <w:tr>
+        <w:trPr>
+          <w:cnfStyle w:val="000000100000" w:firstRow="0" w:lastRow="0" w:firstColumn="0" w:lastColumn="0" w:oddVBand="0" w:evenVBand="0" w:oddHBand="1" w:evenHBand="0" w:firstRowFirstColumn="0" w:firstRowLastColumn="0" w:lastRowFirstColumn="0" w:lastRowLastColumn="0"/>
+          <w:trHeight w:val="75"/>
+        </w:trPr>
+        <w:tc>
+          <w:tcPr>
+            <w:cnfStyle w:val="001000000000" w:firstRow="0" w:lastRow="0" w:firstColumn="1" w:lastColumn="0" w:oddVBand="0" w:evenVBand="0" w:oddHBand="0" w:evenHBand="0" w:firstRowFirstColumn="0" w:firstRowLastColumn="0" w:lastRowFirstColumn="0" w:lastRowLastColumn="0"/>
+            <w:tcW w:w="1495" w:type="dxa"/>
+            <w:vMerge/>
+            <w:shd w:val="clear" w:color="auto" w:fill="9BBB59" w:themeFill="accent3"/>
+            <w:noWrap/>
+            <w:vAlign w:val="center"/>
+          </w:tcPr>
+          <w:p>
+            <w:pPr>
+              <w:jc w:val="center"/>
+              <w:rPr>
+                <w:rFonts w:ascii="Calibri" w:eastAsia="Times New Roman" w:hAnsi="Calibri" w:cs="Times New Roman"/>
+                <w:sz w:val="24"/>
+                <w:szCs w:val="24"/>
+                <w:lang w:eastAsia="es-MX"/>
+              </w:rPr>
+            </w:pPr>
+          </w:p>
+        </w:tc>
+        <w:tc>
+          <w:tcPr>
+            <w:tcW w:w="515" w:type="dxa"/>
+            <w:vMerge/>
+            <w:vAlign w:val="center"/>
+          </w:tcPr>
+          <w:p>
+            <w:pPr>
+              <w:jc w:val="center"/>
+              <w:cnfStyle w:val="000000100000" w:firstRow="0" w:lastRow="0" w:firstColumn="0" w:lastColumn="0" w:oddVBand="0" w:evenVBand="0" w:oddHBand="1" w:evenHBand="0" w:firstRowFirstColumn="0" w:firstRowLastColumn="0" w:lastRowFirstColumn="0" w:lastRowLastColumn="0"/>
+              <w:rPr>
+                <w:rFonts w:ascii="Calibri" w:eastAsia="Times New Roman" w:hAnsi="Calibri" w:cs="Times New Roman"/>
+                <w:color w:val="000000"/>
+                <w:sz w:val="24"/>
+                <w:szCs w:val="24"/>
+                <w:lang w:eastAsia="es-MX"/>
+              </w:rPr>
+            </w:pPr>
+          </w:p>
+        </w:tc>
+        <w:tc>
+          <w:tcPr>
+            <w:tcW w:w="1109" w:type="dxa"/>
+            <w:vMerge/>
+            <w:vAlign w:val="center"/>
+          </w:tcPr>
+          <w:p>
+            <w:pPr>
+              <w:jc w:val="center"/>
+              <w:cnfStyle w:val="000000100000" w:firstRow="0" w:lastRow="0" w:firstColumn="0" w:lastColumn="0" w:oddVBand="0" w:evenVBand="0" w:oddHBand="1" w:evenHBand="0" w:firstRowFirstColumn="0" w:firstRowLastColumn="0" w:lastRowFirstColumn="0" w:lastRowLastColumn="0"/>
+              <w:rPr>
+                <w:rFonts w:ascii="Calibri" w:eastAsia="Times New Roman" w:hAnsi="Calibri" w:cs="Times New Roman"/>
+                <w:color w:val="000000"/>
+                <w:sz w:val="24"/>
+                <w:szCs w:val="24"/>
+                <w:lang w:eastAsia="es-MX"/>
+              </w:rPr>
+            </w:pPr>
+          </w:p>
+        </w:tc>
+        <w:tc>
+          <w:tcPr>
+            <w:tcW w:w="899" w:type="dxa"/>
+            <w:vMerge/>
+            <w:vAlign w:val="center"/>
+          </w:tcPr>
+          <w:p>
+            <w:pPr>
+              <w:jc w:val="center"/>
+              <w:cnfStyle w:val="000000100000" w:firstRow="0" w:lastRow="0" w:firstColumn="0" w:lastColumn="0" w:oddVBand="0" w:evenVBand="0" w:oddHBand="1" w:evenHBand="0" w:firstRowFirstColumn="0" w:firstRowLastColumn="0" w:lastRowFirstColumn="0" w:lastRowLastColumn="0"/>
+              <w:rPr>
+                <w:rFonts w:ascii="Calibri" w:eastAsia="Times New Roman" w:hAnsi="Calibri" w:cs="Times New Roman"/>
+                <w:color w:val="000000"/>
+                <w:sz w:val="24"/>
+                <w:szCs w:val="24"/>
+                <w:lang w:eastAsia="es-MX"/>
+              </w:rPr>
+            </w:pPr>
+          </w:p>
+        </w:tc>
+        <w:tc>
+          <w:tcPr>
+            <w:tcW w:w="1322" w:type="dxa"/>
+            <w:vMerge/>
+            <w:noWrap/>
+            <w:vAlign w:val="center"/>
+          </w:tcPr>
+          <w:p>
+            <w:pPr>
+              <w:jc w:val="center"/>
+              <w:cnfStyle w:val="000000100000" w:firstRow="0" w:lastRow="0" w:firstColumn="0" w:lastColumn="0" w:oddVBand="0" w:evenVBand="0" w:oddHBand="1" w:evenHBand="0" w:firstRowFirstColumn="0" w:firstRowLastColumn="0" w:lastRowFirstColumn="0" w:lastRowLastColumn="0"/>
+              <w:rPr>
+                <w:rFonts w:ascii="Calibri" w:eastAsia="Times New Roman" w:hAnsi="Calibri" w:cs="Times New Roman"/>
+                <w:color w:val="000000"/>
+                <w:sz w:val="24"/>
+                <w:szCs w:val="24"/>
+                <w:lang w:eastAsia="es-MX"/>
+              </w:rPr>
+            </w:pPr>
+          </w:p>
+        </w:tc>
+        <w:tc>
+          <w:tcPr>
+            <w:tcW w:w="1433" w:type="dxa"/>
+            <w:vMerge/>
+            <w:noWrap/>
+            <w:vAlign w:val="center"/>
+          </w:tcPr>
+          <w:p>
+            <w:pPr>
+              <w:jc w:val="center"/>
+              <w:cnfStyle w:val="000000100000" w:firstRow="0" w:lastRow="0" w:firstColumn="0" w:lastColumn="0" w:oddVBand="0" w:evenVBand="0" w:oddHBand="1" w:evenHBand="0" w:firstRowFirstColumn="0" w:firstRowLastColumn="0" w:lastRowFirstColumn="0" w:lastRowLastColumn="0"/>
+              <w:rPr>
+                <w:rFonts w:ascii="Calibri" w:eastAsia="Times New Roman" w:hAnsi="Calibri" w:cs="Times New Roman"/>
+                <w:color w:val="000000"/>
+                <w:sz w:val="24"/>
+                <w:szCs w:val="24"/>
+                <w:lang w:eastAsia="es-MX"/>
+              </w:rPr>
+            </w:pPr>
+          </w:p>
+        </w:tc>
+        <w:tc>
+          <w:tcPr>
+            <w:tcW w:w="1308" w:type="dxa"/>
+            <w:vMerge/>
+            <w:shd w:val="clear" w:color="auto" w:fill="4F81BD" w:themeFill="accent1"/>
+            <w:noWrap/>
+            <w:vAlign w:val="center"/>
+          </w:tcPr>
+          <w:p>
+            <w:pPr>
+              <w:jc w:val="center"/>
+              <w:cnfStyle w:val="000000100000" w:firstRow="0" w:lastRow="0" w:firstColumn="0" w:lastColumn="0" w:oddVBand="0" w:evenVBand="0" w:oddHBand="1" w:evenHBand="0" w:firstRowFirstColumn="0" w:firstRowLastColumn="0" w:lastRowFirstColumn="0" w:lastRowLastColumn="0"/>
+              <w:rPr>
+                <w:rFonts w:ascii="Calibri" w:eastAsia="Times New Roman" w:hAnsi="Calibri" w:cs="Times New Roman"/>
+                <w:b/>
+                <w:color w:val="FFFFFF" w:themeColor="background1"/>
+                <w:sz w:val="24"/>
+                <w:szCs w:val="24"/>
+                <w:lang w:eastAsia="es-MX"/>
+              </w:rPr>
+            </w:pPr>
+          </w:p>
+        </w:tc>
+        <w:tc>
+          <w:tcPr>
+            <w:tcW w:w="515" w:type="dxa"/>
+            <w:shd w:val="clear" w:color="auto" w:fill="8064A2" w:themeFill="accent4"/>
+            <w:vAlign w:val="center"/>
+          </w:tcPr>
+          <w:p>
+            <w:pPr>
+              <w:jc w:val="center"/>
+              <w:cnfStyle w:val="000000100000" w:firstRow="0" w:lastRow="0" w:firstColumn="0" w:lastColumn="0" w:oddVBand="0" w:evenVBand="0" w:oddHBand="1" w:evenHBand="0" w:firstRowFirstColumn="0" w:firstRowLastColumn="0" w:lastRowFirstColumn="0" w:lastRowLastColumn="0"/>
+              <w:rPr>
+                <w:rFonts w:ascii="Calibri" w:eastAsia="Times New Roman" w:hAnsi="Calibri" w:cs="Times New Roman"/>
+                <w:bCs/>
+                <w:color w:val="FFFFFF" w:themeColor="background1"/>
+                <w:sz w:val="24"/>
+                <w:szCs w:val="24"/>
+                <w:lang w:eastAsia="es-MX"/>
+              </w:rPr>
+            </w:pPr>
+            <w:r>
+              <w:rPr>
+                <w:rFonts w:ascii="Calibri" w:eastAsia="Times New Roman" w:hAnsi="Calibri" w:cs="Times New Roman"/>
+                <w:bCs/>
+                <w:color w:val="FFFFFF" w:themeColor="background1"/>
+                <w:sz w:val="24"/>
+                <w:szCs w:val="24"/>
+                <w:lang w:eastAsia="es-MX"/>
+              </w:rPr>
+              <w:t>8</w:t>
+            </w:r>
+          </w:p>
+        </w:tc>
+        <w:tc>
+          <w:tcPr>
+            <w:cnfStyle w:val="000100000000" w:firstRow="0" w:lastRow="0" w:firstColumn="0" w:lastColumn="1" w:oddVBand="0" w:evenVBand="0" w:oddHBand="0" w:evenHBand="0" w:firstRowFirstColumn="0" w:firstRowLastColumn="0" w:lastRowFirstColumn="0" w:lastRowLastColumn="0"/>
+            <w:tcW w:w="1464" w:type="dxa"/>
+            <w:shd w:val="clear" w:color="auto" w:fill="8064A2" w:themeFill="accent4"/>
+            <w:vAlign w:val="center"/>
+          </w:tcPr>
+          <w:p>
+            <w:pPr>
+              <w:jc w:val="center"/>
+              <w:rPr>
+                <w:rFonts w:ascii="Calibri" w:eastAsia="Times New Roman" w:hAnsi="Calibri" w:cs="Times New Roman"/>
+                <w:b w:val="0"/>
+                <w:sz w:val="24"/>
+                <w:szCs w:val="24"/>
+                <w:lang w:eastAsia="es-MX"/>
+              </w:rPr>
+            </w:pPr>
+            <w:r>
+              <w:rPr>
+                <w:rFonts w:ascii="Calibri" w:eastAsia="Times New Roman" w:hAnsi="Calibri" w:cs="Times New Roman"/>
+                <w:b w:val="0"/>
+                <w:sz w:val="24"/>
+                <w:szCs w:val="24"/>
+                <w:lang w:eastAsia="es-MX"/>
+              </w:rPr>
+              <w:t>52.01</w:t>
+            </w:r>
+          </w:p>
+        </w:tc>
+      </w:tr>
+      <w:tr>
+        <w:trPr>
+          <w:trHeight w:val="75"/>
+        </w:trPr>
+        <w:tc>
+          <w:tcPr>
+            <w:cnfStyle w:val="001000000000" w:firstRow="0" w:lastRow="0" w:firstColumn="1" w:lastColumn="0" w:oddVBand="0" w:evenVBand="0" w:oddHBand="0" w:evenHBand="0" w:firstRowFirstColumn="0" w:firstRowLastColumn="0" w:lastRowFirstColumn="0" w:lastRowLastColumn="0"/>
+            <w:tcW w:w="1495" w:type="dxa"/>
+            <w:vMerge/>
+            <w:shd w:val="clear" w:color="auto" w:fill="9BBB59" w:themeFill="accent3"/>
+            <w:noWrap/>
+            <w:vAlign w:val="center"/>
+          </w:tcPr>
+          <w:p>
+            <w:pPr>
+              <w:jc w:val="center"/>
+              <w:rPr>
+                <w:rFonts w:ascii="Calibri" w:eastAsia="Times New Roman" w:hAnsi="Calibri" w:cs="Times New Roman"/>
+                <w:sz w:val="24"/>
+                <w:szCs w:val="24"/>
+                <w:lang w:eastAsia="es-MX"/>
+              </w:rPr>
+            </w:pPr>
+          </w:p>
+        </w:tc>
+        <w:tc>
+          <w:tcPr>
+            <w:tcW w:w="515" w:type="dxa"/>
+            <w:vMerge/>
+            <w:vAlign w:val="center"/>
+          </w:tcPr>
+          <w:p>
+            <w:pPr>
+              <w:jc w:val="center"/>
+              <w:cnfStyle w:val="000000000000" w:firstRow="0" w:lastRow="0" w:firstColumn="0" w:lastColumn="0" w:oddVBand="0" w:evenVBand="0" w:oddHBand="0" w:evenHBand="0" w:firstRowFirstColumn="0" w:firstRowLastColumn="0" w:lastRowFirstColumn="0" w:lastRowLastColumn="0"/>
+              <w:rPr>
+                <w:rFonts w:ascii="Calibri" w:eastAsia="Times New Roman" w:hAnsi="Calibri" w:cs="Times New Roman"/>
+                <w:color w:val="000000"/>
+                <w:sz w:val="24"/>
+                <w:szCs w:val="24"/>
+                <w:lang w:eastAsia="es-MX"/>
+              </w:rPr>
+            </w:pPr>
+          </w:p>
+        </w:tc>
+        <w:tc>
+          <w:tcPr>
+            <w:tcW w:w="1109" w:type="dxa"/>
+            <w:vMerge/>
+            <w:vAlign w:val="center"/>
+          </w:tcPr>
+          <w:p>
+            <w:pPr>
+              <w:jc w:val="center"/>
+              <w:cnfStyle w:val="000000000000" w:firstRow="0" w:lastRow="0" w:firstColumn="0" w:lastColumn="0" w:oddVBand="0" w:evenVBand="0" w:oddHBand="0" w:evenHBand="0" w:firstRowFirstColumn="0" w:firstRowLastColumn="0" w:lastRowFirstColumn="0" w:lastRowLastColumn="0"/>
+              <w:rPr>
+                <w:rFonts w:ascii="Calibri" w:eastAsia="Times New Roman" w:hAnsi="Calibri" w:cs="Times New Roman"/>
+                <w:color w:val="000000"/>
+                <w:sz w:val="24"/>
+                <w:szCs w:val="24"/>
+                <w:lang w:eastAsia="es-MX"/>
+              </w:rPr>
+            </w:pPr>
+          </w:p>
+        </w:tc>
+        <w:tc>
+          <w:tcPr>
+            <w:tcW w:w="899" w:type="dxa"/>
+            <w:vMerge/>
+            <w:vAlign w:val="center"/>
+          </w:tcPr>
+          <w:p>
+            <w:pPr>
+              <w:jc w:val="center"/>
+              <w:cnfStyle w:val="000000000000" w:firstRow="0" w:lastRow="0" w:firstColumn="0" w:lastColumn="0" w:oddVBand="0" w:evenVBand="0" w:oddHBand="0" w:evenHBand="0" w:firstRowFirstColumn="0" w:firstRowLastColumn="0" w:lastRowFirstColumn="0" w:lastRowLastColumn="0"/>
+              <w:rPr>
+                <w:rFonts w:ascii="Calibri" w:eastAsia="Times New Roman" w:hAnsi="Calibri" w:cs="Times New Roman"/>
+                <w:color w:val="000000"/>
+                <w:sz w:val="24"/>
+                <w:szCs w:val="24"/>
+                <w:lang w:eastAsia="es-MX"/>
+              </w:rPr>
+            </w:pPr>
+          </w:p>
+        </w:tc>
+        <w:tc>
+          <w:tcPr>
+            <w:tcW w:w="1322" w:type="dxa"/>
+            <w:vMerge/>
+            <w:noWrap/>
+            <w:vAlign w:val="center"/>
+          </w:tcPr>
+          <w:p>
+            <w:pPr>
+              <w:jc w:val="center"/>
+              <w:cnfStyle w:val="000000000000" w:firstRow="0" w:lastRow="0" w:firstColumn="0" w:lastColumn="0" w:oddVBand="0" w:evenVBand="0" w:oddHBand="0" w:evenHBand="0" w:firstRowFirstColumn="0" w:firstRowLastColumn="0" w:lastRowFirstColumn="0" w:lastRowLastColumn="0"/>
+              <w:rPr>
+                <w:rFonts w:ascii="Calibri" w:eastAsia="Times New Roman" w:hAnsi="Calibri" w:cs="Times New Roman"/>
+                <w:color w:val="000000"/>
+                <w:sz w:val="24"/>
+                <w:szCs w:val="24"/>
+                <w:lang w:eastAsia="es-MX"/>
+              </w:rPr>
+            </w:pPr>
+          </w:p>
+        </w:tc>
+        <w:tc>
+          <w:tcPr>
+            <w:tcW w:w="1433" w:type="dxa"/>
+            <w:vMerge/>
+            <w:noWrap/>
+            <w:vAlign w:val="center"/>
+          </w:tcPr>
+          <w:p>
+            <w:pPr>
+              <w:jc w:val="center"/>
+              <w:cnfStyle w:val="000000000000" w:firstRow="0" w:lastRow="0" w:firstColumn="0" w:lastColumn="0" w:oddVBand="0" w:evenVBand="0" w:oddHBand="0" w:evenHBand="0" w:firstRowFirstColumn="0" w:firstRowLastColumn="0" w:lastRowFirstColumn="0" w:lastRowLastColumn="0"/>
+              <w:rPr>
+                <w:rFonts w:ascii="Calibri" w:eastAsia="Times New Roman" w:hAnsi="Calibri" w:cs="Times New Roman"/>
+                <w:color w:val="000000"/>
+                <w:sz w:val="24"/>
+                <w:szCs w:val="24"/>
+                <w:lang w:eastAsia="es-MX"/>
+              </w:rPr>
+            </w:pPr>
+          </w:p>
+        </w:tc>
+        <w:tc>
+          <w:tcPr>
+            <w:tcW w:w="1308" w:type="dxa"/>
+            <w:vMerge/>
+            <w:shd w:val="clear" w:color="auto" w:fill="4F81BD" w:themeFill="accent1"/>
+            <w:noWrap/>
+            <w:vAlign w:val="center"/>
+          </w:tcPr>
+          <w:p>
+            <w:pPr>
+              <w:jc w:val="center"/>
+              <w:cnfStyle w:val="000000000000" w:firstRow="0" w:lastRow="0" w:firstColumn="0" w:lastColumn="0" w:oddVBand="0" w:evenVBand="0" w:oddHBand="0" w:evenHBand="0" w:firstRowFirstColumn="0" w:firstRowLastColumn="0" w:lastRowFirstColumn="0" w:lastRowLastColumn="0"/>
+              <w:rPr>
+                <w:rFonts w:ascii="Calibri" w:eastAsia="Times New Roman" w:hAnsi="Calibri" w:cs="Times New Roman"/>
+                <w:b/>
+                <w:color w:val="FFFFFF" w:themeColor="background1"/>
+                <w:sz w:val="24"/>
+                <w:szCs w:val="24"/>
+                <w:lang w:eastAsia="es-MX"/>
+              </w:rPr>
+            </w:pPr>
+          </w:p>
+        </w:tc>
+        <w:tc>
+          <w:tcPr>
+            <w:tcW w:w="515" w:type="dxa"/>
+            <w:shd w:val="clear" w:color="auto" w:fill="8064A2" w:themeFill="accent4"/>
+            <w:vAlign w:val="center"/>
+          </w:tcPr>
+          <w:p>
+            <w:pPr>
+              <w:jc w:val="center"/>
+              <w:cnfStyle w:val="000000000000" w:firstRow="0" w:lastRow="0" w:firstColumn="0" w:lastColumn="0" w:oddVBand="0" w:evenVBand="0" w:oddHBand="0" w:evenHBand="0" w:firstRowFirstColumn="0" w:firstRowLastColumn="0" w:lastRowFirstColumn="0" w:lastRowLastColumn="0"/>
+              <w:rPr>
+                <w:rFonts w:ascii="Calibri" w:eastAsia="Times New Roman" w:hAnsi="Calibri" w:cs="Times New Roman"/>
+                <w:bCs/>
+                <w:color w:val="FFFFFF" w:themeColor="background1"/>
+                <w:sz w:val="24"/>
+                <w:szCs w:val="24"/>
+                <w:lang w:eastAsia="es-MX"/>
+              </w:rPr>
+            </w:pPr>
+            <w:r>
+              <w:rPr>
+                <w:rFonts w:ascii="Calibri" w:eastAsia="Times New Roman" w:hAnsi="Calibri" w:cs="Times New Roman"/>
+                <w:bCs/>
+                <w:color w:val="FFFFFF" w:themeColor="background1"/>
+                <w:sz w:val="24"/>
+                <w:szCs w:val="24"/>
+                <w:lang w:eastAsia="es-MX"/>
+              </w:rPr>
+              <w:t>16</w:t>
+            </w:r>
+          </w:p>
+        </w:tc>
+        <w:tc>
+          <w:tcPr>
+            <w:cnfStyle w:val="000100000000" w:firstRow="0" w:lastRow="0" w:firstColumn="0" w:lastColumn="1" w:oddVBand="0" w:evenVBand="0" w:oddHBand="0" w:evenHBand="0" w:firstRowFirstColumn="0" w:firstRowLastColumn="0" w:lastRowFirstColumn="0" w:lastRowLastColumn="0"/>
+            <w:tcW w:w="1464" w:type="dxa"/>
+            <w:shd w:val="clear" w:color="auto" w:fill="8064A2" w:themeFill="accent4"/>
+            <w:vAlign w:val="center"/>
+          </w:tcPr>
+          <w:p>
+            <w:pPr>
+              <w:jc w:val="center"/>
+              <w:rPr>
+                <w:rFonts w:ascii="Calibri" w:eastAsia="Times New Roman" w:hAnsi="Calibri" w:cs="Times New Roman"/>
+                <w:b w:val="0"/>
+                <w:sz w:val="24"/>
+                <w:szCs w:val="24"/>
+                <w:lang w:eastAsia="es-MX"/>
+              </w:rPr>
+            </w:pPr>
+            <w:r>
+              <w:rPr>
+                <w:rFonts w:ascii="Calibri" w:eastAsia="Times New Roman" w:hAnsi="Calibri" w:cs="Times New Roman"/>
+                <w:b w:val="0"/>
+                <w:sz w:val="24"/>
+                <w:szCs w:val="24"/>
+                <w:lang w:eastAsia="es-MX"/>
+              </w:rPr>
+              <w:t>52.15</w:t>
+            </w:r>
+          </w:p>
+        </w:tc>
+      </w:tr>
+      <w:tr>
+        <w:trPr>
+          <w:cnfStyle w:val="000000100000" w:firstRow="0" w:lastRow="0" w:firstColumn="0" w:lastColumn="0" w:oddVBand="0" w:evenVBand="0" w:oddHBand="1" w:evenHBand="0" w:firstRowFirstColumn="0" w:firstRowLastColumn="0" w:lastRowFirstColumn="0" w:lastRowLastColumn="0"/>
+          <w:trHeight w:val="75"/>
+        </w:trPr>
+        <w:tc>
+          <w:tcPr>
+            <w:cnfStyle w:val="001000000000" w:firstRow="0" w:lastRow="0" w:firstColumn="1" w:lastColumn="0" w:oddVBand="0" w:evenVBand="0" w:oddHBand="0" w:evenHBand="0" w:firstRowFirstColumn="0" w:firstRowLastColumn="0" w:lastRowFirstColumn="0" w:lastRowLastColumn="0"/>
+            <w:tcW w:w="1495" w:type="dxa"/>
+            <w:vMerge w:val="restart"/>
+            <w:shd w:val="clear" w:color="auto" w:fill="9BBB59" w:themeFill="accent3"/>
+            <w:noWrap/>
+            <w:vAlign w:val="center"/>
+          </w:tcPr>
+          <w:p>
+            <w:pPr>
+              <w:jc w:val="center"/>
+              <w:rPr>
+                <w:rFonts w:ascii="Calibri" w:eastAsia="Times New Roman" w:hAnsi="Calibri" w:cs="Times New Roman"/>
+                <w:sz w:val="24"/>
+                <w:szCs w:val="24"/>
+                <w:lang w:eastAsia="es-MX"/>
+              </w:rPr>
+            </w:pPr>
+            <w:r>
+              <w:rPr>
+                <w:rFonts w:ascii="Calibri" w:eastAsia="Times New Roman" w:hAnsi="Calibri" w:cs="Times New Roman"/>
+                <w:sz w:val="24"/>
+                <w:szCs w:val="24"/>
+                <w:lang w:eastAsia="es-MX"/>
+              </w:rPr>
+              <w:t>5</w:t>
+            </w:r>
+          </w:p>
+        </w:tc>
+        <w:tc>
+          <w:tcPr>
+            <w:tcW w:w="515" w:type="dxa"/>
+            <w:vMerge w:val="restart"/>
+            <w:vAlign w:val="center"/>
+          </w:tcPr>
+          <w:p>
+            <w:pPr>
+              <w:jc w:val="center"/>
+              <w:cnfStyle w:val="000000100000" w:firstRow="0" w:lastRow="0" w:firstColumn="0" w:lastColumn="0" w:oddVBand="0" w:evenVBand="0" w:oddHBand="1" w:evenHBand="0" w:firstRowFirstColumn="0" w:firstRowLastColumn="0" w:lastRowFirstColumn="0" w:lastRowLastColumn="0"/>
+              <w:rPr>
+                <w:rFonts w:ascii="Calibri" w:eastAsia="Times New Roman" w:hAnsi="Calibri" w:cs="Times New Roman"/>
+                <w:color w:val="000000"/>
+                <w:sz w:val="24"/>
+                <w:szCs w:val="24"/>
+                <w:lang w:eastAsia="es-MX"/>
+              </w:rPr>
+            </w:pPr>
+            <w:r>
+              <w:rPr>
+                <w:rFonts w:ascii="Calibri" w:eastAsia="Times New Roman" w:hAnsi="Calibri" w:cs="Times New Roman"/>
+                <w:color w:val="000000"/>
+                <w:sz w:val="24"/>
+                <w:szCs w:val="24"/>
+                <w:lang w:eastAsia="es-MX"/>
+              </w:rPr>
+              <w:t>20</w:t>
+            </w:r>
+          </w:p>
+        </w:tc>
+        <w:tc>
+          <w:tcPr>
+            <w:tcW w:w="1109" w:type="dxa"/>
+            <w:vMerge w:val="restart"/>
+            <w:vAlign w:val="center"/>
+          </w:tcPr>
+          <w:p>
+            <w:pPr>
+              <w:jc w:val="center"/>
+              <w:cnfStyle w:val="000000100000" w:firstRow="0" w:lastRow="0" w:firstColumn="0" w:lastColumn="0" w:oddVBand="0" w:evenVBand="0" w:oddHBand="1" w:evenHBand="0" w:firstRowFirstColumn="0" w:firstRowLastColumn="0" w:lastRowFirstColumn="0" w:lastRowLastColumn="0"/>
+              <w:rPr>
+                <w:rFonts w:ascii="Calibri" w:eastAsia="Times New Roman" w:hAnsi="Calibri" w:cs="Times New Roman"/>
+                <w:color w:val="000000"/>
+                <w:sz w:val="24"/>
+                <w:szCs w:val="24"/>
+                <w:lang w:eastAsia="es-MX"/>
+              </w:rPr>
+            </w:pPr>
+            <w:r>
+              <w:rPr>
+                <w:rFonts w:ascii="Calibri" w:eastAsia="Times New Roman" w:hAnsi="Calibri" w:cs="Times New Roman"/>
+                <w:color w:val="000000"/>
+                <w:sz w:val="24"/>
+                <w:szCs w:val="24"/>
+                <w:lang w:eastAsia="es-MX"/>
+              </w:rPr>
+              <w:t>500,000</w:t>
+            </w:r>
+          </w:p>
+        </w:tc>
+        <w:tc>
+          <w:tcPr>
+            <w:tcW w:w="899" w:type="dxa"/>
+            <w:vMerge w:val="restart"/>
+            <w:vAlign w:val="center"/>
+          </w:tcPr>
+          <w:p>
+            <w:pPr>
+              <w:jc w:val="center"/>
+              <w:cnfStyle w:val="000000100000" w:firstRow="0" w:lastRow="0" w:firstColumn="0" w:lastColumn="0" w:oddVBand="0" w:evenVBand="0" w:oddHBand="1" w:evenHBand="0" w:firstRowFirstColumn="0" w:firstRowLastColumn="0" w:lastRowFirstColumn="0" w:lastRowLastColumn="0"/>
+              <w:rPr>
+                <w:rFonts w:ascii="Calibri" w:eastAsia="Times New Roman" w:hAnsi="Calibri" w:cs="Times New Roman"/>
+                <w:color w:val="000000"/>
+                <w:sz w:val="24"/>
+                <w:szCs w:val="24"/>
+                <w:lang w:eastAsia="es-MX"/>
+              </w:rPr>
+            </w:pPr>
+            <w:r>
+              <w:rPr>
+                <w:rFonts w:ascii="Calibri" w:eastAsia="Times New Roman" w:hAnsi="Calibri" w:cs="Times New Roman"/>
+                <w:color w:val="000000"/>
+                <w:sz w:val="24"/>
+                <w:szCs w:val="24"/>
+                <w:lang w:eastAsia="es-MX"/>
+              </w:rPr>
+              <w:t>18410</w:t>
+            </w:r>
+          </w:p>
+        </w:tc>
+        <w:tc>
+          <w:tcPr>
+            <w:tcW w:w="1322" w:type="dxa"/>
+            <w:vMerge w:val="restart"/>
+            <w:noWrap/>
+            <w:vAlign w:val="center"/>
+          </w:tcPr>
+          <w:p>
+            <w:pPr>
+              <w:jc w:val="center"/>
+              <w:cnfStyle w:val="000000100000" w:firstRow="0" w:lastRow="0" w:firstColumn="0" w:lastColumn="0" w:oddVBand="0" w:evenVBand="0" w:oddHBand="1" w:evenHBand="0" w:firstRowFirstColumn="0" w:firstRowLastColumn="0" w:lastRowFirstColumn="0" w:lastRowLastColumn="0"/>
+              <w:rPr>
+                <w:rFonts w:ascii="Calibri" w:eastAsia="Times New Roman" w:hAnsi="Calibri" w:cs="Times New Roman"/>
+                <w:color w:val="000000"/>
+                <w:sz w:val="24"/>
+                <w:szCs w:val="24"/>
+                <w:lang w:eastAsia="es-MX"/>
+              </w:rPr>
+            </w:pPr>
+            <w:r>
+              <w:rPr>
+                <w:rFonts w:ascii="Calibri" w:eastAsia="Times New Roman" w:hAnsi="Calibri" w:cs="Times New Roman"/>
+                <w:color w:val="000000"/>
+                <w:sz w:val="24"/>
+                <w:szCs w:val="24"/>
+                <w:lang w:eastAsia="es-MX"/>
+              </w:rPr>
+              <w:t>1</w:t>
+            </w:r>
+          </w:p>
+        </w:tc>
+        <w:tc>
+          <w:tcPr>
+            <w:tcW w:w="1433" w:type="dxa"/>
+            <w:vMerge w:val="restart"/>
+            <w:noWrap/>
+            <w:vAlign w:val="center"/>
+          </w:tcPr>
+          <w:p>
+            <w:pPr>
+              <w:jc w:val="center"/>
+              <w:cnfStyle w:val="000000100000" w:firstRow="0" w:lastRow="0" w:firstColumn="0" w:lastColumn="0" w:oddVBand="0" w:evenVBand="0" w:oddHBand="1" w:evenHBand="0" w:firstRowFirstColumn="0" w:firstRowLastColumn="0" w:lastRowFirstColumn="0" w:lastRowLastColumn="0"/>
+              <w:rPr>
+                <w:rFonts w:ascii="Calibri" w:eastAsia="Times New Roman" w:hAnsi="Calibri" w:cs="Times New Roman"/>
+                <w:color w:val="000000"/>
+                <w:sz w:val="24"/>
+                <w:szCs w:val="24"/>
+                <w:lang w:eastAsia="es-MX"/>
+              </w:rPr>
+            </w:pPr>
+            <w:r>
+              <w:rPr>
+                <w:rFonts w:ascii="Calibri" w:eastAsia="Times New Roman" w:hAnsi="Calibri" w:cs="Times New Roman"/>
+                <w:color w:val="000000"/>
+                <w:sz w:val="24"/>
+                <w:szCs w:val="24"/>
+                <w:lang w:eastAsia="es-MX"/>
+              </w:rPr>
+              <w:t>19891</w:t>
+            </w:r>
+          </w:p>
+        </w:tc>
+        <w:tc>
+          <w:tcPr>
+            <w:tcW w:w="1308" w:type="dxa"/>
+            <w:vMerge w:val="restart"/>
+            <w:shd w:val="clear" w:color="auto" w:fill="4F81BD" w:themeFill="accent1"/>
+            <w:noWrap/>
+            <w:vAlign w:val="center"/>
+          </w:tcPr>
+          <w:p>
+            <w:pPr>
+              <w:jc w:val="center"/>
+              <w:cnfStyle w:val="000000100000" w:firstRow="0" w:lastRow="0" w:firstColumn="0" w:lastColumn="0" w:oddVBand="0" w:evenVBand="0" w:oddHBand="1" w:evenHBand="0" w:firstRowFirstColumn="0" w:firstRowLastColumn="0" w:lastRowFirstColumn="0" w:lastRowLastColumn="0"/>
+              <w:rPr>
+                <w:rFonts w:ascii="Calibri" w:eastAsia="Times New Roman" w:hAnsi="Calibri" w:cs="Times New Roman"/>
+                <w:b/>
+                <w:color w:val="FFFFFF" w:themeColor="background1"/>
+                <w:sz w:val="24"/>
+                <w:szCs w:val="24"/>
+                <w:lang w:eastAsia="es-MX"/>
+              </w:rPr>
+            </w:pPr>
+            <w:r>
+              <w:rPr>
+                <w:rFonts w:ascii="Calibri" w:eastAsia="Times New Roman" w:hAnsi="Calibri" w:cs="Times New Roman"/>
+                <w:b/>
+                <w:color w:val="FFFFFF" w:themeColor="background1"/>
+                <w:sz w:val="24"/>
+                <w:szCs w:val="24"/>
+                <w:lang w:eastAsia="es-MX"/>
+              </w:rPr>
+              <w:t>56.718</w:t>
+            </w:r>
+          </w:p>
+        </w:tc>
+        <w:tc>
+          <w:tcPr>
+            <w:tcW w:w="515" w:type="dxa"/>
+            <w:shd w:val="clear" w:color="auto" w:fill="8064A2" w:themeFill="accent4"/>
+            <w:vAlign w:val="center"/>
+          </w:tcPr>
+          <w:p>
+            <w:pPr>
+              <w:jc w:val="center"/>
+              <w:cnfStyle w:val="000000100000" w:firstRow="0" w:lastRow="0" w:firstColumn="0" w:lastColumn="0" w:oddVBand="0" w:evenVBand="0" w:oddHBand="1" w:evenHBand="0" w:firstRowFirstColumn="0" w:firstRowLastColumn="0" w:lastRowFirstColumn="0" w:lastRowLastColumn="0"/>
+              <w:rPr>
+                <w:rFonts w:ascii="Calibri" w:eastAsia="Times New Roman" w:hAnsi="Calibri" w:cs="Times New Roman"/>
+                <w:bCs/>
+                <w:color w:val="FFFFFF" w:themeColor="background1"/>
+                <w:sz w:val="24"/>
+                <w:szCs w:val="24"/>
+                <w:lang w:eastAsia="es-MX"/>
+              </w:rPr>
+            </w:pPr>
+            <w:r>
+              <w:rPr>
+                <w:rFonts w:ascii="Calibri" w:eastAsia="Times New Roman" w:hAnsi="Calibri" w:cs="Times New Roman"/>
+                <w:bCs/>
+                <w:color w:val="FFFFFF" w:themeColor="background1"/>
+                <w:sz w:val="24"/>
+                <w:szCs w:val="24"/>
+                <w:lang w:eastAsia="es-MX"/>
+              </w:rPr>
+              <w:t>2</w:t>
+            </w:r>
+          </w:p>
+        </w:tc>
+        <w:tc>
+          <w:tcPr>
+            <w:cnfStyle w:val="000100000000" w:firstRow="0" w:lastRow="0" w:firstColumn="0" w:lastColumn="1" w:oddVBand="0" w:evenVBand="0" w:oddHBand="0" w:evenHBand="0" w:firstRowFirstColumn="0" w:firstRowLastColumn="0" w:lastRowFirstColumn="0" w:lastRowLastColumn="0"/>
+            <w:tcW w:w="1464" w:type="dxa"/>
+            <w:shd w:val="clear" w:color="auto" w:fill="8064A2" w:themeFill="accent4"/>
+            <w:vAlign w:val="center"/>
+          </w:tcPr>
+          <w:p>
+            <w:pPr>
+              <w:jc w:val="center"/>
+              <w:rPr>
+                <w:rFonts w:ascii="Calibri" w:eastAsia="Times New Roman" w:hAnsi="Calibri" w:cs="Times New Roman"/>
+                <w:b w:val="0"/>
+                <w:sz w:val="24"/>
+                <w:szCs w:val="24"/>
+                <w:lang w:eastAsia="es-MX"/>
+              </w:rPr>
+            </w:pPr>
+            <w:r>
+              <w:rPr>
+                <w:rFonts w:ascii="Calibri" w:eastAsia="Times New Roman" w:hAnsi="Calibri" w:cs="Times New Roman"/>
+                <w:b w:val="0"/>
+                <w:sz w:val="24"/>
+                <w:szCs w:val="24"/>
+                <w:lang w:eastAsia="es-MX"/>
+              </w:rPr>
+              <w:t>64.802</w:t>
+            </w:r>
+          </w:p>
+        </w:tc>
+      </w:tr>
+      <w:tr>
+        <w:trPr>
+          <w:trHeight w:val="75"/>
+        </w:trPr>
+        <w:tc>
+          <w:tcPr>
+            <w:cnfStyle w:val="001000000000" w:firstRow="0" w:lastRow="0" w:firstColumn="1" w:lastColumn="0" w:oddVBand="0" w:evenVBand="0" w:oddHBand="0" w:evenHBand="0" w:firstRowFirstColumn="0" w:firstRowLastColumn="0" w:lastRowFirstColumn="0" w:lastRowLastColumn="0"/>
+            <w:tcW w:w="1495" w:type="dxa"/>
+            <w:vMerge/>
+            <w:shd w:val="clear" w:color="auto" w:fill="9BBB59" w:themeFill="accent3"/>
+            <w:noWrap/>
+            <w:vAlign w:val="center"/>
+          </w:tcPr>
+          <w:p>
+            <w:pPr>
+              <w:jc w:val="center"/>
+              <w:rPr>
+                <w:rFonts w:ascii="Calibri" w:eastAsia="Times New Roman" w:hAnsi="Calibri" w:cs="Times New Roman"/>
+                <w:sz w:val="24"/>
+                <w:szCs w:val="24"/>
+                <w:lang w:eastAsia="es-MX"/>
+              </w:rPr>
+            </w:pPr>
+          </w:p>
+        </w:tc>
+        <w:tc>
+          <w:tcPr>
+            <w:tcW w:w="515" w:type="dxa"/>
+            <w:vMerge/>
+            <w:vAlign w:val="center"/>
+          </w:tcPr>
+          <w:p>
+            <w:pPr>
+              <w:jc w:val="center"/>
+              <w:cnfStyle w:val="000000000000" w:firstRow="0" w:lastRow="0" w:firstColumn="0" w:lastColumn="0" w:oddVBand="0" w:evenVBand="0" w:oddHBand="0" w:evenHBand="0" w:firstRowFirstColumn="0" w:firstRowLastColumn="0" w:lastRowFirstColumn="0" w:lastRowLastColumn="0"/>
+              <w:rPr>
+                <w:rFonts w:ascii="Calibri" w:eastAsia="Times New Roman" w:hAnsi="Calibri" w:cs="Times New Roman"/>
+                <w:color w:val="000000"/>
+                <w:sz w:val="24"/>
+                <w:szCs w:val="24"/>
+                <w:lang w:eastAsia="es-MX"/>
+              </w:rPr>
+            </w:pPr>
+          </w:p>
+        </w:tc>
+        <w:tc>
+          <w:tcPr>
+            <w:tcW w:w="1109" w:type="dxa"/>
+            <w:vMerge/>
+            <w:vAlign w:val="center"/>
+          </w:tcPr>
+          <w:p>
+            <w:pPr>
+              <w:jc w:val="center"/>
+              <w:cnfStyle w:val="000000000000" w:firstRow="0" w:lastRow="0" w:firstColumn="0" w:lastColumn="0" w:oddVBand="0" w:evenVBand="0" w:oddHBand="0" w:evenHBand="0" w:firstRowFirstColumn="0" w:firstRowLastColumn="0" w:lastRowFirstColumn="0" w:lastRowLastColumn="0"/>
+              <w:rPr>
+                <w:rFonts w:ascii="Calibri" w:eastAsia="Times New Roman" w:hAnsi="Calibri" w:cs="Times New Roman"/>
+                <w:color w:val="000000"/>
+                <w:sz w:val="24"/>
+                <w:szCs w:val="24"/>
+                <w:lang w:eastAsia="es-MX"/>
+              </w:rPr>
+            </w:pPr>
+          </w:p>
+        </w:tc>
+        <w:tc>
+          <w:tcPr>
+            <w:tcW w:w="899" w:type="dxa"/>
+            <w:vMerge/>
+            <w:vAlign w:val="center"/>
+          </w:tcPr>
+          <w:p>
+            <w:pPr>
+              <w:jc w:val="center"/>
+              <w:cnfStyle w:val="000000000000" w:firstRow="0" w:lastRow="0" w:firstColumn="0" w:lastColumn="0" w:oddVBand="0" w:evenVBand="0" w:oddHBand="0" w:evenHBand="0" w:firstRowFirstColumn="0" w:firstRowLastColumn="0" w:lastRowFirstColumn="0" w:lastRowLastColumn="0"/>
+              <w:rPr>
+                <w:rFonts w:ascii="Calibri" w:eastAsia="Times New Roman" w:hAnsi="Calibri" w:cs="Times New Roman"/>
+                <w:color w:val="000000"/>
+                <w:sz w:val="24"/>
+                <w:szCs w:val="24"/>
+                <w:lang w:eastAsia="es-MX"/>
+              </w:rPr>
+            </w:pPr>
+          </w:p>
+        </w:tc>
+        <w:tc>
+          <w:tcPr>
+            <w:tcW w:w="1322" w:type="dxa"/>
+            <w:vMerge/>
+            <w:noWrap/>
+            <w:vAlign w:val="center"/>
+          </w:tcPr>
+          <w:p>
+            <w:pPr>
+              <w:jc w:val="center"/>
+              <w:cnfStyle w:val="000000000000" w:firstRow="0" w:lastRow="0" w:firstColumn="0" w:lastColumn="0" w:oddVBand="0" w:evenVBand="0" w:oddHBand="0" w:evenHBand="0" w:firstRowFirstColumn="0" w:firstRowLastColumn="0" w:lastRowFirstColumn="0" w:lastRowLastColumn="0"/>
+              <w:rPr>
+                <w:rFonts w:ascii="Calibri" w:eastAsia="Times New Roman" w:hAnsi="Calibri" w:cs="Times New Roman"/>
+                <w:color w:val="000000"/>
+                <w:sz w:val="24"/>
+                <w:szCs w:val="24"/>
+                <w:lang w:eastAsia="es-MX"/>
+              </w:rPr>
+            </w:pPr>
+          </w:p>
+        </w:tc>
+        <w:tc>
+          <w:tcPr>
+            <w:tcW w:w="1433" w:type="dxa"/>
+            <w:vMerge/>
+            <w:noWrap/>
+            <w:vAlign w:val="center"/>
+          </w:tcPr>
+          <w:p>
+            <w:pPr>
+              <w:jc w:val="center"/>
+              <w:cnfStyle w:val="000000000000" w:firstRow="0" w:lastRow="0" w:firstColumn="0" w:lastColumn="0" w:oddVBand="0" w:evenVBand="0" w:oddHBand="0" w:evenHBand="0" w:firstRowFirstColumn="0" w:firstRowLastColumn="0" w:lastRowFirstColumn="0" w:lastRowLastColumn="0"/>
+              <w:rPr>
+                <w:rFonts w:ascii="Calibri" w:eastAsia="Times New Roman" w:hAnsi="Calibri" w:cs="Times New Roman"/>
+                <w:color w:val="000000"/>
+                <w:sz w:val="24"/>
+                <w:szCs w:val="24"/>
+                <w:lang w:eastAsia="es-MX"/>
+              </w:rPr>
+            </w:pPr>
+          </w:p>
+        </w:tc>
+        <w:tc>
+          <w:tcPr>
+            <w:tcW w:w="1308" w:type="dxa"/>
+            <w:vMerge/>
+            <w:shd w:val="clear" w:color="auto" w:fill="4F81BD" w:themeFill="accent1"/>
+            <w:noWrap/>
+            <w:vAlign w:val="center"/>
+          </w:tcPr>
+          <w:p>
+            <w:pPr>
+              <w:jc w:val="center"/>
+              <w:cnfStyle w:val="000000000000" w:firstRow="0" w:lastRow="0" w:firstColumn="0" w:lastColumn="0" w:oddVBand="0" w:evenVBand="0" w:oddHBand="0" w:evenHBand="0" w:firstRowFirstColumn="0" w:firstRowLastColumn="0" w:lastRowFirstColumn="0" w:lastRowLastColumn="0"/>
+              <w:rPr>
+                <w:rFonts w:ascii="Calibri" w:eastAsia="Times New Roman" w:hAnsi="Calibri" w:cs="Times New Roman"/>
+                <w:b/>
+                <w:color w:val="FFFFFF" w:themeColor="background1"/>
+                <w:sz w:val="24"/>
+                <w:szCs w:val="24"/>
+                <w:lang w:eastAsia="es-MX"/>
+              </w:rPr>
+            </w:pPr>
+          </w:p>
+        </w:tc>
+        <w:tc>
+          <w:tcPr>
+            <w:tcW w:w="515" w:type="dxa"/>
+            <w:shd w:val="clear" w:color="auto" w:fill="8064A2" w:themeFill="accent4"/>
+            <w:vAlign w:val="center"/>
+          </w:tcPr>
+          <w:p>
+            <w:pPr>
+              <w:jc w:val="center"/>
+              <w:cnfStyle w:val="000000000000" w:firstRow="0" w:lastRow="0" w:firstColumn="0" w:lastColumn="0" w:oddVBand="0" w:evenVBand="0" w:oddHBand="0" w:evenHBand="0" w:firstRowFirstColumn="0" w:firstRowLastColumn="0" w:lastRowFirstColumn="0" w:lastRowLastColumn="0"/>
+              <w:rPr>
+                <w:rFonts w:ascii="Calibri" w:eastAsia="Times New Roman" w:hAnsi="Calibri" w:cs="Times New Roman"/>
+                <w:bCs/>
+                <w:color w:val="FFFFFF" w:themeColor="background1"/>
+                <w:sz w:val="24"/>
+                <w:szCs w:val="24"/>
+                <w:lang w:eastAsia="es-MX"/>
+              </w:rPr>
+            </w:pPr>
+            <w:r>
+              <w:rPr>
+                <w:rFonts w:ascii="Calibri" w:eastAsia="Times New Roman" w:hAnsi="Calibri" w:cs="Times New Roman"/>
+                <w:bCs/>
+                <w:color w:val="FFFFFF" w:themeColor="background1"/>
+                <w:sz w:val="24"/>
+                <w:szCs w:val="24"/>
+                <w:lang w:eastAsia="es-MX"/>
+              </w:rPr>
+              <w:t>4</w:t>
+            </w:r>
+          </w:p>
+        </w:tc>
+        <w:tc>
+          <w:tcPr>
+            <w:cnfStyle w:val="000100000000" w:firstRow="0" w:lastRow="0" w:firstColumn="0" w:lastColumn="1" w:oddVBand="0" w:evenVBand="0" w:oddHBand="0" w:evenHBand="0" w:firstRowFirstColumn="0" w:firstRowLastColumn="0" w:lastRowFirstColumn="0" w:lastRowLastColumn="0"/>
+            <w:tcW w:w="1464" w:type="dxa"/>
+            <w:shd w:val="clear" w:color="auto" w:fill="8064A2" w:themeFill="accent4"/>
+            <w:vAlign w:val="center"/>
+          </w:tcPr>
+          <w:p>
+            <w:pPr>
+              <w:jc w:val="center"/>
+              <w:rPr>
+                <w:rFonts w:ascii="Calibri" w:eastAsia="Times New Roman" w:hAnsi="Calibri" w:cs="Times New Roman"/>
+                <w:b w:val="0"/>
+                <w:sz w:val="24"/>
+                <w:szCs w:val="24"/>
+                <w:lang w:eastAsia="es-MX"/>
+              </w:rPr>
+            </w:pPr>
+            <w:r>
+              <w:rPr>
+                <w:rFonts w:ascii="Calibri" w:eastAsia="Times New Roman" w:hAnsi="Calibri" w:cs="Times New Roman"/>
+                <w:b w:val="0"/>
+                <w:sz w:val="24"/>
+                <w:szCs w:val="24"/>
+                <w:lang w:eastAsia="es-MX"/>
+              </w:rPr>
+              <w:t>64.896</w:t>
+            </w:r>
+          </w:p>
+        </w:tc>
+      </w:tr>
+      <w:tr>
+        <w:trPr>
+          <w:cnfStyle w:val="000000100000" w:firstRow="0" w:lastRow="0" w:firstColumn="0" w:lastColumn="0" w:oddVBand="0" w:evenVBand="0" w:oddHBand="1" w:evenHBand="0" w:firstRowFirstColumn="0" w:firstRowLastColumn="0" w:lastRowFirstColumn="0" w:lastRowLastColumn="0"/>
+          <w:trHeight w:val="75"/>
+        </w:trPr>
+        <w:tc>
+          <w:tcPr>
+            <w:cnfStyle w:val="001000000000" w:firstRow="0" w:lastRow="0" w:firstColumn="1" w:lastColumn="0" w:oddVBand="0" w:evenVBand="0" w:oddHBand="0" w:evenHBand="0" w:firstRowFirstColumn="0" w:firstRowLastColumn="0" w:lastRowFirstColumn="0" w:lastRowLastColumn="0"/>
+            <w:tcW w:w="1495" w:type="dxa"/>
+            <w:vMerge/>
+            <w:shd w:val="clear" w:color="auto" w:fill="9BBB59" w:themeFill="accent3"/>
+            <w:noWrap/>
+            <w:vAlign w:val="center"/>
+          </w:tcPr>
+          <w:p>
+            <w:pPr>
+              <w:jc w:val="center"/>
+              <w:rPr>
+                <w:rFonts w:ascii="Calibri" w:eastAsia="Times New Roman" w:hAnsi="Calibri" w:cs="Times New Roman"/>
+                <w:sz w:val="24"/>
+                <w:szCs w:val="24"/>
+                <w:lang w:eastAsia="es-MX"/>
+              </w:rPr>
+            </w:pPr>
+          </w:p>
+        </w:tc>
+        <w:tc>
+          <w:tcPr>
+            <w:tcW w:w="515" w:type="dxa"/>
+            <w:vMerge/>
+            <w:vAlign w:val="center"/>
+          </w:tcPr>
+          <w:p>
+            <w:pPr>
+              <w:jc w:val="center"/>
+              <w:cnfStyle w:val="000000100000" w:firstRow="0" w:lastRow="0" w:firstColumn="0" w:lastColumn="0" w:oddVBand="0" w:evenVBand="0" w:oddHBand="1" w:evenHBand="0" w:firstRowFirstColumn="0" w:firstRowLastColumn="0" w:lastRowFirstColumn="0" w:lastRowLastColumn="0"/>
+              <w:rPr>
+                <w:rFonts w:ascii="Calibri" w:eastAsia="Times New Roman" w:hAnsi="Calibri" w:cs="Times New Roman"/>
+                <w:color w:val="000000"/>
+                <w:sz w:val="24"/>
+                <w:szCs w:val="24"/>
+                <w:lang w:eastAsia="es-MX"/>
+              </w:rPr>
+            </w:pPr>
+          </w:p>
+        </w:tc>
+        <w:tc>
+          <w:tcPr>
+            <w:tcW w:w="1109" w:type="dxa"/>
+            <w:vMerge/>
+            <w:vAlign w:val="center"/>
+          </w:tcPr>
+          <w:p>
+            <w:pPr>
+              <w:jc w:val="center"/>
+              <w:cnfStyle w:val="000000100000" w:firstRow="0" w:lastRow="0" w:firstColumn="0" w:lastColumn="0" w:oddVBand="0" w:evenVBand="0" w:oddHBand="1" w:evenHBand="0" w:firstRowFirstColumn="0" w:firstRowLastColumn="0" w:lastRowFirstColumn="0" w:lastRowLastColumn="0"/>
+              <w:rPr>
+                <w:rFonts w:ascii="Calibri" w:eastAsia="Times New Roman" w:hAnsi="Calibri" w:cs="Times New Roman"/>
+                <w:color w:val="000000"/>
+                <w:sz w:val="24"/>
+                <w:szCs w:val="24"/>
+                <w:lang w:eastAsia="es-MX"/>
+              </w:rPr>
+            </w:pPr>
+          </w:p>
+        </w:tc>
+        <w:tc>
+          <w:tcPr>
+            <w:tcW w:w="899" w:type="dxa"/>
+            <w:vMerge/>
+            <w:vAlign w:val="center"/>
+          </w:tcPr>
+          <w:p>
+            <w:pPr>
+              <w:jc w:val="center"/>
+              <w:cnfStyle w:val="000000100000" w:firstRow="0" w:lastRow="0" w:firstColumn="0" w:lastColumn="0" w:oddVBand="0" w:evenVBand="0" w:oddHBand="1" w:evenHBand="0" w:firstRowFirstColumn="0" w:firstRowLastColumn="0" w:lastRowFirstColumn="0" w:lastRowLastColumn="0"/>
+              <w:rPr>
+                <w:rFonts w:ascii="Calibri" w:eastAsia="Times New Roman" w:hAnsi="Calibri" w:cs="Times New Roman"/>
+                <w:color w:val="000000"/>
+                <w:sz w:val="24"/>
+                <w:szCs w:val="24"/>
+                <w:lang w:eastAsia="es-MX"/>
+              </w:rPr>
+            </w:pPr>
+          </w:p>
+        </w:tc>
+        <w:tc>
+          <w:tcPr>
+            <w:tcW w:w="1322" w:type="dxa"/>
+            <w:vMerge/>
+            <w:noWrap/>
+            <w:vAlign w:val="center"/>
+          </w:tcPr>
+          <w:p>
+            <w:pPr>
+              <w:jc w:val="center"/>
+              <w:cnfStyle w:val="000000100000" w:firstRow="0" w:lastRow="0" w:firstColumn="0" w:lastColumn="0" w:oddVBand="0" w:evenVBand="0" w:oddHBand="1" w:evenHBand="0" w:firstRowFirstColumn="0" w:firstRowLastColumn="0" w:lastRowFirstColumn="0" w:lastRowLastColumn="0"/>
+              <w:rPr>
+                <w:rFonts w:ascii="Calibri" w:eastAsia="Times New Roman" w:hAnsi="Calibri" w:cs="Times New Roman"/>
+                <w:color w:val="000000"/>
+                <w:sz w:val="24"/>
+                <w:szCs w:val="24"/>
+                <w:lang w:eastAsia="es-MX"/>
+              </w:rPr>
+            </w:pPr>
+          </w:p>
+        </w:tc>
+        <w:tc>
+          <w:tcPr>
+            <w:tcW w:w="1433" w:type="dxa"/>
+            <w:vMerge/>
+            <w:noWrap/>
+            <w:vAlign w:val="center"/>
+          </w:tcPr>
+          <w:p>
+            <w:pPr>
+              <w:jc w:val="center"/>
+              <w:cnfStyle w:val="000000100000" w:firstRow="0" w:lastRow="0" w:firstColumn="0" w:lastColumn="0" w:oddVBand="0" w:evenVBand="0" w:oddHBand="1" w:evenHBand="0" w:firstRowFirstColumn="0" w:firstRowLastColumn="0" w:lastRowFirstColumn="0" w:lastRowLastColumn="0"/>
+              <w:rPr>
+                <w:rFonts w:ascii="Calibri" w:eastAsia="Times New Roman" w:hAnsi="Calibri" w:cs="Times New Roman"/>
+                <w:color w:val="000000"/>
+                <w:sz w:val="24"/>
+                <w:szCs w:val="24"/>
+                <w:lang w:eastAsia="es-MX"/>
+              </w:rPr>
+            </w:pPr>
+          </w:p>
+        </w:tc>
+        <w:tc>
+          <w:tcPr>
+            <w:tcW w:w="1308" w:type="dxa"/>
+            <w:vMerge/>
+            <w:shd w:val="clear" w:color="auto" w:fill="4F81BD" w:themeFill="accent1"/>
+            <w:noWrap/>
+            <w:vAlign w:val="center"/>
+          </w:tcPr>
+          <w:p>
+            <w:pPr>
+              <w:jc w:val="center"/>
+              <w:cnfStyle w:val="000000100000" w:firstRow="0" w:lastRow="0" w:firstColumn="0" w:lastColumn="0" w:oddVBand="0" w:evenVBand="0" w:oddHBand="1" w:evenHBand="0" w:firstRowFirstColumn="0" w:firstRowLastColumn="0" w:lastRowFirstColumn="0" w:lastRowLastColumn="0"/>
+              <w:rPr>
+                <w:rFonts w:ascii="Calibri" w:eastAsia="Times New Roman" w:hAnsi="Calibri" w:cs="Times New Roman"/>
+                <w:b/>
+                <w:color w:val="FFFFFF" w:themeColor="background1"/>
+                <w:sz w:val="24"/>
+                <w:szCs w:val="24"/>
+                <w:lang w:eastAsia="es-MX"/>
+              </w:rPr>
+            </w:pPr>
+          </w:p>
+        </w:tc>
+        <w:tc>
+          <w:tcPr>
+            <w:tcW w:w="515" w:type="dxa"/>
+            <w:shd w:val="clear" w:color="auto" w:fill="8064A2" w:themeFill="accent4"/>
+            <w:vAlign w:val="center"/>
+          </w:tcPr>
+          <w:p>
+            <w:pPr>
+              <w:jc w:val="center"/>
+              <w:cnfStyle w:val="000000100000" w:firstRow="0" w:lastRow="0" w:firstColumn="0" w:lastColumn="0" w:oddVBand="0" w:evenVBand="0" w:oddHBand="1" w:evenHBand="0" w:firstRowFirstColumn="0" w:firstRowLastColumn="0" w:lastRowFirstColumn="0" w:lastRowLastColumn="0"/>
+              <w:rPr>
+                <w:rFonts w:ascii="Calibri" w:eastAsia="Times New Roman" w:hAnsi="Calibri" w:cs="Times New Roman"/>
+                <w:bCs/>
+                <w:color w:val="FFFFFF" w:themeColor="background1"/>
+                <w:sz w:val="24"/>
+                <w:szCs w:val="24"/>
+                <w:lang w:eastAsia="es-MX"/>
+              </w:rPr>
+            </w:pPr>
+            <w:r>
+              <w:rPr>
+                <w:rFonts w:ascii="Calibri" w:eastAsia="Times New Roman" w:hAnsi="Calibri" w:cs="Times New Roman"/>
+                <w:bCs/>
+                <w:color w:val="FFFFFF" w:themeColor="background1"/>
+                <w:sz w:val="24"/>
+                <w:szCs w:val="24"/>
+                <w:lang w:eastAsia="es-MX"/>
+              </w:rPr>
+              <w:t>8</w:t>
+            </w:r>
+          </w:p>
+        </w:tc>
+        <w:tc>
+          <w:tcPr>
+            <w:cnfStyle w:val="000100000000" w:firstRow="0" w:lastRow="0" w:firstColumn="0" w:lastColumn="1" w:oddVBand="0" w:evenVBand="0" w:oddHBand="0" w:evenHBand="0" w:firstRowFirstColumn="0" w:firstRowLastColumn="0" w:lastRowFirstColumn="0" w:lastRowLastColumn="0"/>
+            <w:tcW w:w="1464" w:type="dxa"/>
+            <w:shd w:val="clear" w:color="auto" w:fill="8064A2" w:themeFill="accent4"/>
+            <w:vAlign w:val="center"/>
+          </w:tcPr>
+          <w:p>
+            <w:pPr>
+              <w:jc w:val="center"/>
+              <w:rPr>
+                <w:rFonts w:ascii="Calibri" w:eastAsia="Times New Roman" w:hAnsi="Calibri" w:cs="Times New Roman"/>
+                <w:b w:val="0"/>
+                <w:sz w:val="24"/>
+                <w:szCs w:val="24"/>
+                <w:lang w:eastAsia="es-MX"/>
+              </w:rPr>
+            </w:pPr>
+            <w:r>
+              <w:rPr>
+                <w:rFonts w:ascii="Calibri" w:eastAsia="Times New Roman" w:hAnsi="Calibri" w:cs="Times New Roman"/>
+                <w:b w:val="0"/>
+                <w:sz w:val="24"/>
+                <w:szCs w:val="24"/>
+                <w:lang w:eastAsia="es-MX"/>
+              </w:rPr>
+              <w:t>65.580</w:t>
+            </w:r>
+          </w:p>
+        </w:tc>
+      </w:tr>
+      <w:tr>
+        <w:trPr>
+          <w:trHeight w:val="75"/>
+        </w:trPr>
+        <w:tc>
+          <w:tcPr>
+            <w:cnfStyle w:val="001000000000" w:firstRow="0" w:lastRow="0" w:firstColumn="1" w:lastColumn="0" w:oddVBand="0" w:evenVBand="0" w:oddHBand="0" w:evenHBand="0" w:firstRowFirstColumn="0" w:firstRowLastColumn="0" w:lastRowFirstColumn="0" w:lastRowLastColumn="0"/>
+            <w:tcW w:w="1495" w:type="dxa"/>
+            <w:vMerge/>
+            <w:shd w:val="clear" w:color="auto" w:fill="9BBB59" w:themeFill="accent3"/>
+            <w:noWrap/>
+            <w:vAlign w:val="center"/>
+          </w:tcPr>
+          <w:p>
+            <w:pPr>
+              <w:jc w:val="center"/>
+              <w:rPr>
+                <w:rFonts w:ascii="Calibri" w:eastAsia="Times New Roman" w:hAnsi="Calibri" w:cs="Times New Roman"/>
+                <w:sz w:val="24"/>
+                <w:szCs w:val="24"/>
+                <w:lang w:eastAsia="es-MX"/>
+              </w:rPr>
+            </w:pPr>
+          </w:p>
+        </w:tc>
+        <w:tc>
+          <w:tcPr>
+            <w:tcW w:w="515" w:type="dxa"/>
+            <w:vMerge/>
+            <w:vAlign w:val="center"/>
+          </w:tcPr>
+          <w:p>
+            <w:pPr>
+              <w:jc w:val="center"/>
+              <w:cnfStyle w:val="000000000000" w:firstRow="0" w:lastRow="0" w:firstColumn="0" w:lastColumn="0" w:oddVBand="0" w:evenVBand="0" w:oddHBand="0" w:evenHBand="0" w:firstRowFirstColumn="0" w:firstRowLastColumn="0" w:lastRowFirstColumn="0" w:lastRowLastColumn="0"/>
+              <w:rPr>
+                <w:rFonts w:ascii="Calibri" w:eastAsia="Times New Roman" w:hAnsi="Calibri" w:cs="Times New Roman"/>
+                <w:color w:val="000000"/>
+                <w:sz w:val="24"/>
+                <w:szCs w:val="24"/>
+                <w:lang w:eastAsia="es-MX"/>
+              </w:rPr>
+            </w:pPr>
+          </w:p>
+        </w:tc>
+        <w:tc>
+          <w:tcPr>
+            <w:tcW w:w="1109" w:type="dxa"/>
+            <w:vMerge/>
+            <w:vAlign w:val="center"/>
+          </w:tcPr>
+          <w:p>
+            <w:pPr>
+              <w:jc w:val="center"/>
+              <w:cnfStyle w:val="000000000000" w:firstRow="0" w:lastRow="0" w:firstColumn="0" w:lastColumn="0" w:oddVBand="0" w:evenVBand="0" w:oddHBand="0" w:evenHBand="0" w:firstRowFirstColumn="0" w:firstRowLastColumn="0" w:lastRowFirstColumn="0" w:lastRowLastColumn="0"/>
+              <w:rPr>
+                <w:rFonts w:ascii="Calibri" w:eastAsia="Times New Roman" w:hAnsi="Calibri" w:cs="Times New Roman"/>
+                <w:color w:val="000000"/>
+                <w:sz w:val="24"/>
+                <w:szCs w:val="24"/>
+                <w:lang w:eastAsia="es-MX"/>
+              </w:rPr>
+            </w:pPr>
+          </w:p>
+        </w:tc>
+        <w:tc>
+          <w:tcPr>
+            <w:tcW w:w="899" w:type="dxa"/>
+            <w:vMerge/>
+            <w:vAlign w:val="center"/>
+          </w:tcPr>
+          <w:p>
+            <w:pPr>
+              <w:jc w:val="center"/>
+              <w:cnfStyle w:val="000000000000" w:firstRow="0" w:lastRow="0" w:firstColumn="0" w:lastColumn="0" w:oddVBand="0" w:evenVBand="0" w:oddHBand="0" w:evenHBand="0" w:firstRowFirstColumn="0" w:firstRowLastColumn="0" w:lastRowFirstColumn="0" w:lastRowLastColumn="0"/>
+              <w:rPr>
+                <w:rFonts w:ascii="Calibri" w:eastAsia="Times New Roman" w:hAnsi="Calibri" w:cs="Times New Roman"/>
+                <w:color w:val="000000"/>
+                <w:sz w:val="24"/>
+                <w:szCs w:val="24"/>
+                <w:lang w:eastAsia="es-MX"/>
+              </w:rPr>
+            </w:pPr>
+          </w:p>
+        </w:tc>
+        <w:tc>
+          <w:tcPr>
+            <w:tcW w:w="1322" w:type="dxa"/>
+            <w:vMerge/>
+            <w:noWrap/>
+            <w:vAlign w:val="center"/>
+          </w:tcPr>
+          <w:p>
+            <w:pPr>
+              <w:jc w:val="center"/>
+              <w:cnfStyle w:val="000000000000" w:firstRow="0" w:lastRow="0" w:firstColumn="0" w:lastColumn="0" w:oddVBand="0" w:evenVBand="0" w:oddHBand="0" w:evenHBand="0" w:firstRowFirstColumn="0" w:firstRowLastColumn="0" w:lastRowFirstColumn="0" w:lastRowLastColumn="0"/>
+              <w:rPr>
+                <w:rFonts w:ascii="Calibri" w:eastAsia="Times New Roman" w:hAnsi="Calibri" w:cs="Times New Roman"/>
+                <w:color w:val="000000"/>
+                <w:sz w:val="24"/>
+                <w:szCs w:val="24"/>
+                <w:lang w:eastAsia="es-MX"/>
+              </w:rPr>
+            </w:pPr>
+          </w:p>
+        </w:tc>
+        <w:tc>
+          <w:tcPr>
+            <w:tcW w:w="1433" w:type="dxa"/>
+            <w:vMerge/>
+            <w:noWrap/>
+            <w:vAlign w:val="center"/>
+          </w:tcPr>
+          <w:p>
+            <w:pPr>
+              <w:jc w:val="center"/>
+              <w:cnfStyle w:val="000000000000" w:firstRow="0" w:lastRow="0" w:firstColumn="0" w:lastColumn="0" w:oddVBand="0" w:evenVBand="0" w:oddHBand="0" w:evenHBand="0" w:firstRowFirstColumn="0" w:firstRowLastColumn="0" w:lastRowFirstColumn="0" w:lastRowLastColumn="0"/>
+              <w:rPr>
+                <w:rFonts w:ascii="Calibri" w:eastAsia="Times New Roman" w:hAnsi="Calibri" w:cs="Times New Roman"/>
+                <w:color w:val="000000"/>
+                <w:sz w:val="24"/>
+                <w:szCs w:val="24"/>
+                <w:lang w:eastAsia="es-MX"/>
+              </w:rPr>
+            </w:pPr>
+          </w:p>
+        </w:tc>
+        <w:tc>
+          <w:tcPr>
+            <w:tcW w:w="1308" w:type="dxa"/>
+            <w:vMerge/>
+            <w:shd w:val="clear" w:color="auto" w:fill="4F81BD" w:themeFill="accent1"/>
+            <w:noWrap/>
+            <w:vAlign w:val="center"/>
+          </w:tcPr>
+          <w:p>
+            <w:pPr>
+              <w:jc w:val="center"/>
+              <w:cnfStyle w:val="000000000000" w:firstRow="0" w:lastRow="0" w:firstColumn="0" w:lastColumn="0" w:oddVBand="0" w:evenVBand="0" w:oddHBand="0" w:evenHBand="0" w:firstRowFirstColumn="0" w:firstRowLastColumn="0" w:lastRowFirstColumn="0" w:lastRowLastColumn="0"/>
+              <w:rPr>
+                <w:rFonts w:ascii="Calibri" w:eastAsia="Times New Roman" w:hAnsi="Calibri" w:cs="Times New Roman"/>
+                <w:b/>
+                <w:color w:val="FFFFFF" w:themeColor="background1"/>
+                <w:sz w:val="24"/>
+                <w:szCs w:val="24"/>
+                <w:lang w:eastAsia="es-MX"/>
+              </w:rPr>
+            </w:pPr>
+          </w:p>
+        </w:tc>
+        <w:tc>
+          <w:tcPr>
+            <w:tcW w:w="515" w:type="dxa"/>
+            <w:shd w:val="clear" w:color="auto" w:fill="8064A2" w:themeFill="accent4"/>
+            <w:vAlign w:val="center"/>
+          </w:tcPr>
+          <w:p>
+            <w:pPr>
+              <w:jc w:val="center"/>
+              <w:cnfStyle w:val="000000000000" w:firstRow="0" w:lastRow="0" w:firstColumn="0" w:lastColumn="0" w:oddVBand="0" w:evenVBand="0" w:oddHBand="0" w:evenHBand="0" w:firstRowFirstColumn="0" w:firstRowLastColumn="0" w:lastRowFirstColumn="0" w:lastRowLastColumn="0"/>
+              <w:rPr>
+                <w:rFonts w:ascii="Calibri" w:eastAsia="Times New Roman" w:hAnsi="Calibri" w:cs="Times New Roman"/>
+                <w:bCs/>
+                <w:color w:val="FFFFFF" w:themeColor="background1"/>
+                <w:sz w:val="24"/>
+                <w:szCs w:val="24"/>
+                <w:lang w:eastAsia="es-MX"/>
+              </w:rPr>
+            </w:pPr>
+            <w:r>
+              <w:rPr>
+                <w:rFonts w:ascii="Calibri" w:eastAsia="Times New Roman" w:hAnsi="Calibri" w:cs="Times New Roman"/>
+                <w:bCs/>
+                <w:color w:val="FFFFFF" w:themeColor="background1"/>
+                <w:sz w:val="24"/>
+                <w:szCs w:val="24"/>
+                <w:lang w:eastAsia="es-MX"/>
+              </w:rPr>
+              <w:t>16</w:t>
+            </w:r>
+          </w:p>
+        </w:tc>
+        <w:tc>
+          <w:tcPr>
+            <w:cnfStyle w:val="000100000000" w:firstRow="0" w:lastRow="0" w:firstColumn="0" w:lastColumn="1" w:oddVBand="0" w:evenVBand="0" w:oddHBand="0" w:evenHBand="0" w:firstRowFirstColumn="0" w:firstRowLastColumn="0" w:lastRowFirstColumn="0" w:lastRowLastColumn="0"/>
+            <w:tcW w:w="1464" w:type="dxa"/>
+            <w:shd w:val="clear" w:color="auto" w:fill="8064A2" w:themeFill="accent4"/>
+            <w:vAlign w:val="center"/>
+          </w:tcPr>
+          <w:p>
+            <w:pPr>
+              <w:jc w:val="center"/>
+              <w:rPr>
+                <w:rFonts w:ascii="Calibri" w:eastAsia="Times New Roman" w:hAnsi="Calibri" w:cs="Times New Roman"/>
+                <w:b w:val="0"/>
+                <w:sz w:val="24"/>
+                <w:szCs w:val="24"/>
+                <w:lang w:eastAsia="es-MX"/>
+              </w:rPr>
+            </w:pPr>
+            <w:r>
+              <w:rPr>
+                <w:rFonts w:ascii="Calibri" w:eastAsia="Times New Roman" w:hAnsi="Calibri" w:cs="Times New Roman"/>
+                <w:b w:val="0"/>
+                <w:sz w:val="24"/>
+                <w:szCs w:val="24"/>
+                <w:lang w:eastAsia="es-MX"/>
+              </w:rPr>
+              <w:t>64.724</w:t>
+            </w:r>
+            <w:bookmarkStart w:id="5" w:name="_GoBack"/>
+            <w:bookmarkEnd w:id="5"/>
           </w:p>
         </w:tc>
       </w:tr>
@@ -4954,6 +7533,7 @@
         <w:rPr>
           <w:sz w:val="24"/>
         </w:rPr>
+        <w:lastRenderedPageBreak/>
         <w:t>El programa requiere calcular N veces los palíndromos de distintos números por lo que podría dividirse el trabajo con la paralelizacion.</w:t>
       </w:r>
     </w:p>
@@ -5075,7 +7655,6 @@
         <w:rPr>
           <w:sz w:val="24"/>
         </w:rPr>
-        <w:lastRenderedPageBreak/>
         <w:t>No, cada dato es independiente.</w:t>
       </w:r>
     </w:p>
@@ -5229,13 +7808,14 @@
     <w:p>
       <w:pPr>
         <w:pStyle w:val="Sinespaciado"/>
+        <w:jc w:val="both"/>
       </w:pPr>
       <w:r>
         <w:tab/>
         <w:t xml:space="preserve">Este </w:t>
       </w:r>
       <w:r>
-        <w:t>problema</w:t>
+        <w:t>problema,</w:t>
       </w:r>
       <w:r>
         <w:t xml:space="preserve"> aunque es pequeño, a diferencia de los ejercicios </w:t>
@@ -5246,19 +7826,38 @@
       <w:r>
         <w:t xml:space="preserve"> a tardar más en su tiempo de ejecución.</w:t>
       </w:r>
+      <w:r>
+        <w:t xml:space="preserve"> Sin embargo, la paralelización de este problema no permite mejorar el tiempo de ejecución.</w:t>
+      </w:r>
     </w:p>
     <w:p>
       <w:pPr>
         <w:pStyle w:val="Sinespaciado"/>
+        <w:jc w:val="both"/>
       </w:pPr>
     </w:p>
     <w:p>
       <w:pPr>
         <w:pStyle w:val="Sinespaciado"/>
+        <w:jc w:val="both"/>
+      </w:pPr>
+      <w:r>
+        <w:tab/>
+        <w:t>En este caso se intentó paralizar el método recursivo sin embargo el tiempo de ejecución empeoraba. Al final se paralelizo el ciclo que manda a llamar el cálculo del numero revertido, esto no mejoro el tiempo de manera notable, pero almenos no aumento tanto que al paralelizar el método recursivo.</w:t>
+      </w:r>
+    </w:p>
+    <w:p>
+      <w:pPr>
+        <w:pStyle w:val="Sinespaciado"/>
         <w:rPr>
           <w:rStyle w:val="Hipervnculo"/>
-        </w:rPr>
-      </w:pPr>
+          <w:color w:val="auto"/>
+          <w:u w:val="none"/>
+        </w:rPr>
+      </w:pPr>
+      <w:r>
+        <w:tab/>
+      </w:r>
     </w:p>
     <w:sectPr>
       <w:type w:val="continuous"/>
@@ -7819,7 +10418,7 @@
 </file>
 
 <file path=customXml/itemProps1.xml><?xml version="1.0" encoding="utf-8"?>
-<ds:datastoreItem xmlns:ds="http://schemas.openxmlformats.org/officeDocument/2006/customXml" ds:itemID="{76A25A20-7C4D-49F2-8C54-801C0B2B85D9}">
+<ds:datastoreItem xmlns:ds="http://schemas.openxmlformats.org/officeDocument/2006/customXml" ds:itemID="{0F73BB37-DD77-44FB-8B6E-98EB89AF2BB1}">
   <ds:schemaRefs>
     <ds:schemaRef ds:uri="http://schemas.openxmlformats.org/officeDocument/2006/bibliography"/>
   </ds:schemaRefs>

</xml_diff>